<commit_message>
Added github repository links
</commit_message>
<xml_diff>
--- a/documentation/Documentation.docx
+++ b/documentation/Documentation.docx
@@ -1120,7 +1120,7 @@
             <w:ptab w:relativeTo="margin" w:alignment="right" w:leader="dot"/>
           </w:r>
           <w:r>
-            <w:t>1</w:t>
+            <w:t>55</w:t>
           </w:r>
         </w:p>
       </w:sdtContent>
@@ -4360,7 +4360,7 @@
           <v:shape id="_x0000_i1105" type="#_x0000_t75" style="width:468pt;height:179.4pt" o:ole="">
             <v:imagedata r:id="rId15" o:title=""/>
           </v:shape>
-          <o:OLEObject Type="Embed" ProgID="Word.OpenDocumentText.12" ShapeID="_x0000_i1105" DrawAspect="Content" ObjectID="_1766999491" r:id="rId16"/>
+          <o:OLEObject Type="Embed" ProgID="Word.OpenDocumentText.12" ShapeID="_x0000_i1105" DrawAspect="Content" ObjectID="_1766999772" r:id="rId16"/>
         </w:object>
       </w:r>
     </w:p>
@@ -7448,7 +7448,7 @@
             <w10:borderbottom type="single" width="4" shadow="t"/>
             <w10:borderright type="single" width="4" shadow="t"/>
           </v:shape>
-          <o:OLEObject Type="Embed" ProgID="Word.OpenDocumentText.12" ShapeID="_x0000_i1130" DrawAspect="Content" ObjectID="_1766999492" r:id="rId28"/>
+          <o:OLEObject Type="Embed" ProgID="Word.OpenDocumentText.12" ShapeID="_x0000_i1130" DrawAspect="Content" ObjectID="_1766999773" r:id="rId28"/>
         </w:object>
       </w:r>
     </w:p>
@@ -7541,7 +7541,7 @@
             <w10:borderbottom type="single" width="4" shadow="t"/>
             <w10:borderright type="single" width="4" shadow="t"/>
           </v:shape>
-          <o:OLEObject Type="Embed" ProgID="Word.OpenDocumentText.12" ShapeID="_x0000_i1131" DrawAspect="Content" ObjectID="_1766999493" r:id="rId30"/>
+          <o:OLEObject Type="Embed" ProgID="Word.OpenDocumentText.12" ShapeID="_x0000_i1131" DrawAspect="Content" ObjectID="_1766999774" r:id="rId30"/>
         </w:object>
       </w:r>
     </w:p>
@@ -7661,7 +7661,7 @@
             <w10:borderbottom type="single" width="4" shadow="t"/>
             <w10:borderright type="single" width="4" shadow="t"/>
           </v:shape>
-          <o:OLEObject Type="Embed" ProgID="Word.OpenDocumentText.12" ShapeID="_x0000_i1132" DrawAspect="Content" ObjectID="_1766999494" r:id="rId32"/>
+          <o:OLEObject Type="Embed" ProgID="Word.OpenDocumentText.12" ShapeID="_x0000_i1132" DrawAspect="Content" ObjectID="_1766999775" r:id="rId32"/>
         </w:object>
       </w:r>
     </w:p>
@@ -7699,7 +7699,7 @@
             <w10:borderbottom type="single" width="4" shadow="t"/>
             <w10:borderright type="single" width="4" shadow="t"/>
           </v:shape>
-          <o:OLEObject Type="Embed" ProgID="Word.OpenDocumentText.12" ShapeID="_x0000_i1133" DrawAspect="Content" ObjectID="_1766999495" r:id="rId34"/>
+          <o:OLEObject Type="Embed" ProgID="Word.OpenDocumentText.12" ShapeID="_x0000_i1133" DrawAspect="Content" ObjectID="_1766999776" r:id="rId34"/>
         </w:object>
       </w:r>
     </w:p>
@@ -7915,7 +7915,7 @@
             <w10:borderbottom type="single" width="4" shadow="t"/>
             <w10:borderright type="single" width="4" shadow="t"/>
           </v:shape>
-          <o:OLEObject Type="Embed" ProgID="Word.OpenDocumentText.12" ShapeID="_x0000_i1134" DrawAspect="Content" ObjectID="_1766999496" r:id="rId36"/>
+          <o:OLEObject Type="Embed" ProgID="Word.OpenDocumentText.12" ShapeID="_x0000_i1134" DrawAspect="Content" ObjectID="_1766999777" r:id="rId36"/>
         </w:object>
       </w:r>
     </w:p>
@@ -8058,7 +8058,7 @@
             <w10:borderbottom type="single" width="4" shadow="t"/>
             <w10:borderright type="single" width="4" shadow="t"/>
           </v:shape>
-          <o:OLEObject Type="Embed" ProgID="Word.OpenDocumentText.12" ShapeID="_x0000_i1135" DrawAspect="Content" ObjectID="_1766999497" r:id="rId38"/>
+          <o:OLEObject Type="Embed" ProgID="Word.OpenDocumentText.12" ShapeID="_x0000_i1135" DrawAspect="Content" ObjectID="_1766999778" r:id="rId38"/>
         </w:object>
       </w:r>
     </w:p>
@@ -8171,7 +8171,7 @@
             <w10:borderbottom type="single" width="4" shadow="t"/>
             <w10:borderright type="single" width="4" shadow="t"/>
           </v:shape>
-          <o:OLEObject Type="Embed" ProgID="Word.OpenDocumentText.12" ShapeID="_x0000_i1136" DrawAspect="Content" ObjectID="_1766999498" r:id="rId40"/>
+          <o:OLEObject Type="Embed" ProgID="Word.OpenDocumentText.12" ShapeID="_x0000_i1136" DrawAspect="Content" ObjectID="_1766999779" r:id="rId40"/>
         </w:object>
       </w:r>
     </w:p>
@@ -9072,7 +9072,7 @@
           <v:shape id="_x0000_i1046" type="#_x0000_t75" style="width:468pt;height:418.55pt" o:ole="">
             <v:imagedata r:id="rId41" o:title=""/>
           </v:shape>
-          <o:OLEObject Type="Embed" ProgID="Word.OpenDocumentText.12" ShapeID="_x0000_i1046" DrawAspect="Content" ObjectID="_1766999499" r:id="rId42"/>
+          <o:OLEObject Type="Embed" ProgID="Word.OpenDocumentText.12" ShapeID="_x0000_i1046" DrawAspect="Content" ObjectID="_1766999780" r:id="rId42"/>
         </w:object>
       </w:r>
     </w:p>
@@ -9685,7 +9685,7 @@
             <w10:borderbottom type="single" width="4" shadow="t"/>
             <w10:borderright type="single" width="4" shadow="t"/>
           </v:shape>
-          <o:OLEObject Type="Embed" ProgID="Word.OpenDocumentText.12" ShapeID="_x0000_i1053" DrawAspect="Content" ObjectID="_1766999500" r:id="rId46"/>
+          <o:OLEObject Type="Embed" ProgID="Word.OpenDocumentText.12" ShapeID="_x0000_i1053" DrawAspect="Content" ObjectID="_1766999781" r:id="rId46"/>
         </w:object>
       </w:r>
     </w:p>
@@ -9739,7 +9739,7 @@
             <w10:borderbottom type="single" width="4" shadow="t"/>
             <w10:borderright type="single" width="4" shadow="t"/>
           </v:shape>
-          <o:OLEObject Type="Embed" ProgID="Word.OpenDocumentText.12" ShapeID="_x0000_i1055" DrawAspect="Content" ObjectID="_1766999501" r:id="rId48"/>
+          <o:OLEObject Type="Embed" ProgID="Word.OpenDocumentText.12" ShapeID="_x0000_i1055" DrawAspect="Content" ObjectID="_1766999782" r:id="rId48"/>
         </w:object>
       </w:r>
     </w:p>
@@ -10605,7 +10605,7 @@
           <v:shape id="_x0000_i1060" type="#_x0000_t75" style="width:468pt;height:14.95pt" o:ole="">
             <v:imagedata r:id="rId53" o:title=""/>
           </v:shape>
-          <o:OLEObject Type="Embed" ProgID="Word.OpenDocumentText.12" ShapeID="_x0000_i1060" DrawAspect="Content" ObjectID="_1766999502" r:id="rId54"/>
+          <o:OLEObject Type="Embed" ProgID="Word.OpenDocumentText.12" ShapeID="_x0000_i1060" DrawAspect="Content" ObjectID="_1766999783" r:id="rId54"/>
         </w:object>
       </w:r>
     </w:p>
@@ -11665,7 +11665,7 @@
             <w10:borderbottom type="single" width="4" shadow="t"/>
             <w10:borderright type="single" width="4" shadow="t"/>
           </v:shape>
-          <o:OLEObject Type="Embed" ProgID="Word.OpenDocumentText.12" ShapeID="_x0000_i1080" DrawAspect="Content" ObjectID="_1766999503" r:id="rId59"/>
+          <o:OLEObject Type="Embed" ProgID="Word.OpenDocumentText.12" ShapeID="_x0000_i1080" DrawAspect="Content" ObjectID="_1766999784" r:id="rId59"/>
         </w:object>
       </w:r>
     </w:p>
@@ -11793,7 +11793,7 @@
             <w10:borderbottom type="single" width="4" shadow="t"/>
             <w10:borderright type="single" width="4" shadow="t"/>
           </v:shape>
-          <o:OLEObject Type="Embed" ProgID="Word.OpenDocumentText.12" ShapeID="_x0000_i1078" DrawAspect="Content" ObjectID="_1766999504" r:id="rId62"/>
+          <o:OLEObject Type="Embed" ProgID="Word.OpenDocumentText.12" ShapeID="_x0000_i1078" DrawAspect="Content" ObjectID="_1766999785" r:id="rId62"/>
         </w:object>
       </w:r>
     </w:p>
@@ -11898,7 +11898,7 @@
             <w10:borderbottom type="single" width="4" shadow="t"/>
             <w10:borderright type="single" width="4" shadow="t"/>
           </v:shape>
-          <o:OLEObject Type="Embed" ProgID="Word.OpenDocumentText.12" ShapeID="_x0000_i1084" DrawAspect="Content" ObjectID="_1766999505" r:id="rId65"/>
+          <o:OLEObject Type="Embed" ProgID="Word.OpenDocumentText.12" ShapeID="_x0000_i1084" DrawAspect="Content" ObjectID="_1766999786" r:id="rId65"/>
         </w:object>
       </w:r>
     </w:p>
@@ -12036,7 +12036,7 @@
             <w10:borderbottom type="single" width="4" shadow="t"/>
             <w10:borderright type="single" width="4" shadow="t"/>
           </v:shape>
-          <o:OLEObject Type="Embed" ProgID="Word.OpenDocumentText.12" ShapeID="_x0000_i1090" DrawAspect="Content" ObjectID="_1766999506" r:id="rId68"/>
+          <o:OLEObject Type="Embed" ProgID="Word.OpenDocumentText.12" ShapeID="_x0000_i1090" DrawAspect="Content" ObjectID="_1766999787" r:id="rId68"/>
         </w:object>
       </w:r>
     </w:p>
@@ -12292,7 +12292,7 @@
           <v:shape id="_x0000_i1093" type="#_x0000_t75" style="width:468pt;height:517.45pt" o:ole="">
             <v:imagedata r:id="rId70" o:title=""/>
           </v:shape>
-          <o:OLEObject Type="Embed" ProgID="Word.OpenDocumentText.12" ShapeID="_x0000_i1093" DrawAspect="Content" ObjectID="_1766999507" r:id="rId71"/>
+          <o:OLEObject Type="Embed" ProgID="Word.OpenDocumentText.12" ShapeID="_x0000_i1093" DrawAspect="Content" ObjectID="_1766999788" r:id="rId71"/>
         </w:object>
       </w:r>
     </w:p>
@@ -12804,7 +12804,7 @@
             <w10:borderbottom type="single" width="4" shadow="t"/>
             <w10:borderright type="single" width="4" shadow="t"/>
           </v:shape>
-          <o:OLEObject Type="Embed" ProgID="Word.OpenDocumentText.12" ShapeID="_x0000_i1111" DrawAspect="Content" ObjectID="_1766999508" r:id="rId75"/>
+          <o:OLEObject Type="Embed" ProgID="Word.OpenDocumentText.12" ShapeID="_x0000_i1111" DrawAspect="Content" ObjectID="_1766999789" r:id="rId75"/>
         </w:object>
       </w:r>
     </w:p>
@@ -12905,7 +12905,7 @@
             <w10:borderbottom type="single" width="4" shadow="t"/>
             <w10:borderright type="single" width="4" shadow="t"/>
           </v:shape>
-          <o:OLEObject Type="Embed" ProgID="Word.OpenDocumentText.12" ShapeID="_x0000_i1117" DrawAspect="Content" ObjectID="_1766999509" r:id="rId77"/>
+          <o:OLEObject Type="Embed" ProgID="Word.OpenDocumentText.12" ShapeID="_x0000_i1117" DrawAspect="Content" ObjectID="_1766999790" r:id="rId77"/>
         </w:object>
       </w:r>
     </w:p>
@@ -12963,7 +12963,7 @@
             <w10:borderbottom type="single" width="4" shadow="t"/>
             <w10:borderright type="single" width="4" shadow="t"/>
           </v:shape>
-          <o:OLEObject Type="Embed" ProgID="Word.OpenDocumentText.12" ShapeID="_x0000_i1121" DrawAspect="Content" ObjectID="_1766999510" r:id="rId79"/>
+          <o:OLEObject Type="Embed" ProgID="Word.OpenDocumentText.12" ShapeID="_x0000_i1121" DrawAspect="Content" ObjectID="_1766999791" r:id="rId79"/>
         </w:object>
       </w:r>
     </w:p>
@@ -13042,7 +13042,7 @@
             <w10:borderbottom type="single" width="4" shadow="t"/>
             <w10:borderright type="single" width="4" shadow="t"/>
           </v:shape>
-          <o:OLEObject Type="Embed" ProgID="Word.OpenDocumentText.12" ShapeID="_x0000_i1146" DrawAspect="Content" ObjectID="_1766999511" r:id="rId81"/>
+          <o:OLEObject Type="Embed" ProgID="Word.OpenDocumentText.12" ShapeID="_x0000_i1146" DrawAspect="Content" ObjectID="_1766999792" r:id="rId81"/>
         </w:object>
       </w:r>
     </w:p>
@@ -14466,6 +14466,9 @@
           <w:numId w:val="49"/>
         </w:numPr>
         <w:rPr>
+          <w:rStyle w:val="Hyperlink"/>
+          <w:color w:val="auto"/>
+          <w:u w:val="none"/>
           <w:lang w:val="bg-BG"/>
         </w:rPr>
       </w:pPr>
@@ -14479,9 +14482,150 @@
         </w:r>
       </w:hyperlink>
     </w:p>
+    <w:p>
+      <w:pPr>
+        <w:rPr>
+          <w:lang w:val="bg-BG"/>
+        </w:rPr>
+      </w:pPr>
+    </w:p>
+    <w:p>
+      <w:pPr>
+        <w:rPr>
+          <w:lang w:val="bg-BG"/>
+        </w:rPr>
+      </w:pPr>
+    </w:p>
+    <w:p>
+      <w:pPr>
+        <w:rPr>
+          <w:lang w:val="bg-BG"/>
+        </w:rPr>
+      </w:pPr>
+    </w:p>
+    <w:p>
+      <w:pPr>
+        <w:rPr>
+          <w:lang w:val="bg-BG"/>
+        </w:rPr>
+      </w:pPr>
+    </w:p>
+    <w:p>
+      <w:pPr>
+        <w:rPr>
+          <w:lang w:val="bg-BG"/>
+        </w:rPr>
+      </w:pPr>
+    </w:p>
+    <w:p>
+      <w:pPr>
+        <w:rPr>
+          <w:lang w:val="bg-BG"/>
+        </w:rPr>
+      </w:pPr>
+    </w:p>
+    <w:p>
+      <w:pPr>
+        <w:rPr>
+          <w:lang w:val="bg-BG"/>
+        </w:rPr>
+      </w:pPr>
+    </w:p>
+    <w:p>
+      <w:pPr>
+        <w:rPr>
+          <w:lang w:val="bg-BG"/>
+        </w:rPr>
+      </w:pPr>
+    </w:p>
+    <w:p>
+      <w:pPr>
+        <w:rPr>
+          <w:lang w:val="bg-BG"/>
+        </w:rPr>
+      </w:pPr>
+    </w:p>
+    <w:p>
+      <w:pPr>
+        <w:rPr>
+          <w:lang w:val="bg-BG"/>
+        </w:rPr>
+      </w:pPr>
+    </w:p>
+    <w:p>
+      <w:pPr>
+        <w:rPr>
+          <w:lang w:val="bg-BG"/>
+        </w:rPr>
+      </w:pPr>
+    </w:p>
+    <w:p>
+      <w:pPr>
+        <w:rPr>
+          <w:lang w:val="bg-BG"/>
+        </w:rPr>
+      </w:pPr>
+    </w:p>
+    <w:p>
+      <w:pPr>
+        <w:rPr>
+          <w:lang w:val="bg-BG"/>
+        </w:rPr>
+      </w:pPr>
+    </w:p>
+    <w:p>
+      <w:pPr>
+        <w:rPr>
+          <w:lang w:val="bg-BG"/>
+        </w:rPr>
+      </w:pPr>
+      <w:r>
+        <w:rPr>
+          <w:lang w:val="bg-BG"/>
+        </w:rPr>
+        <w:t>Кодът може да бъде разгледан тук -&gt;</w:t>
+      </w:r>
+      <w:r>
+        <w:rPr>
+          <w:lang w:val="bg-BG"/>
+        </w:rPr>
+        <w:t xml:space="preserve"> </w:t>
+      </w:r>
+      <w:hyperlink r:id="rId100" w:history="1">
+        <w:r>
+          <w:rPr>
+            <w:rStyle w:val="Hyperlink"/>
+            <w:lang w:val="bg-BG"/>
+          </w:rPr>
+          <w:t>Github repository</w:t>
+        </w:r>
+      </w:hyperlink>
+    </w:p>
+    <w:p>
+      <w:pPr>
+        <w:rPr>
+          <w:lang w:val="bg-BG"/>
+        </w:rPr>
+      </w:pPr>
+      <w:hyperlink r:id="rId101" w:history="1">
+        <w:r>
+          <w:rPr>
+            <w:rStyle w:val="Hyperlink"/>
+          </w:rPr>
+          <w:t>Clone using the web URL</w:t>
+        </w:r>
+      </w:hyperlink>
+    </w:p>
+    <w:p>
+      <w:pPr>
+        <w:rPr>
+          <w:lang w:val="bg-BG"/>
+        </w:rPr>
+      </w:pPr>
+    </w:p>
     <w:sectPr>
-      <w:headerReference w:type="default" r:id="rId100"/>
-      <w:footerReference w:type="default" r:id="rId101"/>
+      <w:headerReference w:type="default" r:id="rId102"/>
+      <w:footerReference w:type="default" r:id="rId103"/>
       <w:pgSz w:w="12240" w:h="15840"/>
       <w:pgMar w:top="1440" w:right="1440" w:bottom="1440" w:left="1440" w:header="720" w:footer="720" w:gutter="0"/>
       <w:cols w:space="720"/>
@@ -24232,6 +24376,11 @@
       <w14:ligatures w14:val="none"/>
     </w:rPr>
   </w:style>
+  <w:style w:type="character" w:customStyle="1" w:styleId="text-sc-17v1xeu-0">
+    <w:name w:val="text-sc-17v1xeu-0"/>
+    <w:basedOn w:val="DefaultParagraphFont"/>
+    <w:rsid w:val="00522A4B"/>
+  </w:style>
 </w:styles>
 </file>
 

</xml_diff>

<commit_message>
Refactored orfer in documentation
</commit_message>
<xml_diff>
--- a/documentation/Documentation.docx
+++ b/documentation/Documentation.docx
@@ -1065,29 +1065,6 @@
             <w:rPr>
               <w:lang w:val="bg-BG"/>
             </w:rPr>
-            <w:t>Заключение и бъдещи подобрения</w:t>
-          </w:r>
-          <w:r>
-            <w:ptab w:relativeTo="margin" w:alignment="right" w:leader="dot"/>
-          </w:r>
-          <w:r>
-            <w:rPr>
-              <w:lang w:val="bg-BG"/>
-            </w:rPr>
-            <w:t>51</w:t>
-          </w:r>
-        </w:p>
-        <w:p>
-          <w:pPr>
-            <w:pStyle w:val="TOC1"/>
-            <w:rPr>
-              <w:lang w:val="bg-BG"/>
-            </w:rPr>
-          </w:pPr>
-          <w:r>
-            <w:rPr>
-              <w:lang w:val="bg-BG"/>
-            </w:rPr>
             <w:t>Прототипен потребителски интерфейс</w:t>
           </w:r>
           <w:r>
@@ -1103,7 +1080,36 @@
             <w:rPr>
               <w:lang w:val="bg-BG"/>
             </w:rPr>
-            <w:t>3</w:t>
+            <w:t>2</w:t>
+          </w:r>
+        </w:p>
+        <w:p>
+          <w:pPr>
+            <w:pStyle w:val="TOC1"/>
+            <w:rPr>
+              <w:lang w:val="bg-BG"/>
+            </w:rPr>
+          </w:pPr>
+          <w:r>
+            <w:rPr>
+              <w:lang w:val="bg-BG"/>
+            </w:rPr>
+            <w:t>Заключение и бъдещи подобрения</w:t>
+          </w:r>
+          <w:r>
+            <w:ptab w:relativeTo="margin" w:alignment="right" w:leader="dot"/>
+          </w:r>
+          <w:r>
+            <w:rPr>
+              <w:lang w:val="bg-BG"/>
+            </w:rPr>
+            <w:t>5</w:t>
+          </w:r>
+          <w:r>
+            <w:rPr>
+              <w:lang w:val="bg-BG"/>
+            </w:rPr>
+            <w:t>5</w:t>
           </w:r>
         </w:p>
         <w:p>
@@ -1120,7 +1126,10 @@
             <w:ptab w:relativeTo="margin" w:alignment="right" w:leader="dot"/>
           </w:r>
           <w:r>
-            <w:t>55</w:t>
+            <w:t>5</w:t>
+          </w:r>
+          <w:r>
+            <w:t>6</w:t>
           </w:r>
         </w:p>
       </w:sdtContent>
@@ -1356,14 +1365,18 @@
         <w:jc w:val="both"/>
         <w:rPr>
           <w:rFonts w:ascii="Arial" w:hAnsi="Arial" w:cs="Arial"/>
-          <w:sz w:val="28"/>
-          <w:szCs w:val="28"/>
-          <w:lang w:val="bg-BG"/>
-        </w:rPr>
-      </w:pPr>
-      <w:r>
-        <w:rPr>
-          <w:rFonts w:ascii="Arial" w:hAnsi="Arial" w:cs="Arial"/>
+          <w:b/>
+          <w:bCs/>
+          <w:sz w:val="28"/>
+          <w:szCs w:val="28"/>
+          <w:lang w:val="bg-BG"/>
+        </w:rPr>
+      </w:pPr>
+      <w:r>
+        <w:rPr>
+          <w:rFonts w:ascii="Arial" w:hAnsi="Arial" w:cs="Arial"/>
+          <w:b/>
+          <w:bCs/>
           <w:sz w:val="28"/>
           <w:szCs w:val="28"/>
         </w:rPr>
@@ -1372,6 +1385,8 @@
       <w:r>
         <w:rPr>
           <w:rFonts w:ascii="Arial" w:hAnsi="Arial" w:cs="Arial"/>
+          <w:b/>
+          <w:bCs/>
           <w:sz w:val="28"/>
           <w:szCs w:val="28"/>
           <w:lang w:val="bg-BG"/>
@@ -1906,6 +1921,8 @@
       <w:r>
         <w:rPr>
           <w:rFonts w:ascii="Arial" w:hAnsi="Arial" w:cs="Arial"/>
+          <w:b/>
+          <w:bCs/>
           <w:sz w:val="28"/>
           <w:szCs w:val="28"/>
         </w:rPr>
@@ -2066,13 +2083,17 @@
         <w:jc w:val="both"/>
         <w:rPr>
           <w:rFonts w:ascii="Arial" w:hAnsi="Arial" w:cs="Arial"/>
-          <w:sz w:val="28"/>
-          <w:szCs w:val="28"/>
-        </w:rPr>
-      </w:pPr>
-      <w:r>
-        <w:rPr>
-          <w:rFonts w:ascii="Arial" w:hAnsi="Arial" w:cs="Arial"/>
+          <w:b/>
+          <w:bCs/>
+          <w:sz w:val="28"/>
+          <w:szCs w:val="28"/>
+        </w:rPr>
+      </w:pPr>
+      <w:r>
+        <w:rPr>
+          <w:rFonts w:ascii="Arial" w:hAnsi="Arial" w:cs="Arial"/>
+          <w:b/>
+          <w:bCs/>
           <w:sz w:val="28"/>
           <w:szCs w:val="28"/>
         </w:rPr>
@@ -2135,7 +2156,6 @@
         </w:rPr>
         <w:t xml:space="preserve"> </w:t>
       </w:r>
-      <w:proofErr w:type="gramStart"/>
       <w:r>
         <w:rPr>
           <w:rFonts w:ascii="Arial" w:hAnsi="Arial" w:cs="Arial"/>
@@ -2145,7 +2165,6 @@
         </w:rPr>
         <w:t>Той</w:t>
       </w:r>
-      <w:proofErr w:type="gramEnd"/>
       <w:r>
         <w:rPr>
           <w:rFonts w:ascii="Arial" w:hAnsi="Arial" w:cs="Arial"/>
@@ -2182,7 +2201,6 @@
         </w:rPr>
         <w:t xml:space="preserve"> </w:t>
       </w:r>
-      <w:proofErr w:type="gramStart"/>
       <w:r>
         <w:rPr>
           <w:rFonts w:ascii="Arial" w:hAnsi="Arial" w:cs="Arial"/>
@@ -2192,7 +2210,6 @@
         </w:rPr>
         <w:t>Той</w:t>
       </w:r>
-      <w:proofErr w:type="gramEnd"/>
       <w:r>
         <w:rPr>
           <w:rFonts w:ascii="Arial" w:hAnsi="Arial" w:cs="Arial"/>
@@ -2232,17 +2249,31 @@
         <w:jc w:val="both"/>
         <w:rPr>
           <w:rFonts w:ascii="Arial" w:hAnsi="Arial" w:cs="Arial"/>
-          <w:sz w:val="28"/>
-          <w:szCs w:val="28"/>
-        </w:rPr>
-      </w:pPr>
-      <w:r>
-        <w:rPr>
-          <w:rFonts w:ascii="Arial" w:hAnsi="Arial" w:cs="Arial"/>
-          <w:sz w:val="28"/>
-          <w:szCs w:val="28"/>
-        </w:rPr>
-        <w:t>Hyper Syntax Query Language</w:t>
+          <w:b/>
+          <w:bCs/>
+          <w:sz w:val="28"/>
+          <w:szCs w:val="28"/>
+        </w:rPr>
+      </w:pPr>
+      <w:r>
+        <w:rPr>
+          <w:rFonts w:ascii="Arial" w:hAnsi="Arial" w:cs="Arial"/>
+          <w:b/>
+          <w:bCs/>
+          <w:sz w:val="28"/>
+          <w:szCs w:val="28"/>
+        </w:rPr>
+        <w:t>HyperSQL</w:t>
+      </w:r>
+      <w:r>
+        <w:rPr>
+          <w:rFonts w:ascii="Arial" w:hAnsi="Arial" w:cs="Arial"/>
+          <w:b/>
+          <w:bCs/>
+          <w:sz w:val="28"/>
+          <w:szCs w:val="28"/>
+        </w:rPr>
+        <w:t>DB</w:t>
       </w:r>
     </w:p>
     <w:p>
@@ -2436,6 +2467,8 @@
       <w:r>
         <w:rPr>
           <w:rFonts w:ascii="Arial" w:hAnsi="Arial" w:cs="Arial"/>
+          <w:b/>
+          <w:bCs/>
           <w:sz w:val="28"/>
           <w:szCs w:val="28"/>
         </w:rPr>
@@ -2661,14 +2694,18 @@
         <w:jc w:val="both"/>
         <w:rPr>
           <w:rFonts w:ascii="Arial" w:hAnsi="Arial" w:cs="Arial"/>
-          <w:sz w:val="28"/>
-          <w:szCs w:val="28"/>
-          <w:lang w:val="bg-BG"/>
-        </w:rPr>
-      </w:pPr>
-      <w:r>
-        <w:rPr>
-          <w:rFonts w:ascii="Arial" w:hAnsi="Arial" w:cs="Arial"/>
+          <w:b/>
+          <w:bCs/>
+          <w:sz w:val="28"/>
+          <w:szCs w:val="28"/>
+          <w:lang w:val="bg-BG"/>
+        </w:rPr>
+      </w:pPr>
+      <w:r>
+        <w:rPr>
+          <w:rFonts w:ascii="Arial" w:hAnsi="Arial" w:cs="Arial"/>
+          <w:b/>
+          <w:bCs/>
           <w:sz w:val="28"/>
           <w:szCs w:val="28"/>
           <w:lang w:val="bg-BG"/>
@@ -2808,6 +2845,8 @@
       <w:r>
         <w:rPr>
           <w:rFonts w:ascii="Arial" w:hAnsi="Arial" w:cs="Arial"/>
+          <w:b/>
+          <w:bCs/>
           <w:sz w:val="28"/>
           <w:szCs w:val="28"/>
         </w:rPr>
@@ -2910,6 +2949,8 @@
       <w:r>
         <w:rPr>
           <w:rFonts w:ascii="Arial" w:hAnsi="Arial" w:cs="Arial"/>
+          <w:b/>
+          <w:bCs/>
           <w:sz w:val="28"/>
           <w:szCs w:val="28"/>
         </w:rPr>
@@ -2944,14 +2985,18 @@
         </w:numPr>
         <w:rPr>
           <w:rFonts w:ascii="Arial" w:hAnsi="Arial" w:cs="Arial"/>
-          <w:sz w:val="28"/>
-          <w:szCs w:val="28"/>
-          <w:lang w:val="bg-BG"/>
-        </w:rPr>
-      </w:pPr>
-      <w:r>
-        <w:rPr>
-          <w:rFonts w:ascii="Arial" w:hAnsi="Arial" w:cs="Arial"/>
+          <w:b/>
+          <w:bCs/>
+          <w:sz w:val="28"/>
+          <w:szCs w:val="28"/>
+          <w:lang w:val="bg-BG"/>
+        </w:rPr>
+      </w:pPr>
+      <w:r>
+        <w:rPr>
+          <w:rFonts w:ascii="Arial" w:hAnsi="Arial" w:cs="Arial"/>
+          <w:b/>
+          <w:bCs/>
           <w:sz w:val="28"/>
           <w:szCs w:val="28"/>
           <w:lang w:val="bg-BG"/>
@@ -3519,6 +3564,8 @@
         <w:jc w:val="both"/>
         <w:rPr>
           <w:rFonts w:eastAsia="Times New Roman"/>
+          <w:b/>
+          <w:bCs/>
           <w:kern w:val="0"/>
           <w:lang w:val="bg-BG"/>
           <w14:ligatures w14:val="none"/>
@@ -3527,6 +3574,8 @@
       <w:r>
         <w:rPr>
           <w:rFonts w:eastAsia="Times New Roman"/>
+          <w:b/>
+          <w:bCs/>
           <w:kern w:val="0"/>
           <w:lang w:val="bg-BG"/>
           <w14:ligatures w14:val="none"/>
@@ -3855,25 +3904,7 @@
           <w:kern w:val="0"/>
           <w14:ligatures w14:val="none"/>
         </w:rPr>
-        <w:t xml:space="preserve">Методът </w:t>
-      </w:r>
-      <w:proofErr w:type="gramStart"/>
-      <w:r>
-        <w:rPr>
-          <w:rFonts w:eastAsia="Times New Roman"/>
-          <w:kern w:val="0"/>
-          <w14:ligatures w14:val="none"/>
-        </w:rPr>
-        <w:t>javaMailSender(</w:t>
-      </w:r>
-      <w:proofErr w:type="gramEnd"/>
-      <w:r>
-        <w:rPr>
-          <w:rFonts w:eastAsia="Times New Roman"/>
-          <w:kern w:val="0"/>
-          <w14:ligatures w14:val="none"/>
-        </w:rPr>
-        <w:t>) е означен с анотацията @Bean, което означава, че той връща обект, който трябва да бъде управляван от Spring контейнера като бийн. В Spring бийнът е обект, който е инстанциран, управляван и конфигуриран от Spring. Използването на @Bean позволява на Spring да знае, че методът предоставя инстанция, която трябва да бъде включена в контекста на приложението и да бъде достъпна за инжектиране в други части на приложението.</w:t>
+        <w:t>Методът javaMailSender() е означен с анотацията @Bean, което означава, че той връща обект, който трябва да бъде управляван от Spring контейнера като бийн. В Spring бийнът е обект, който е инстанциран, управляван и конфигуриран от Spring. Използването на @Bean позволява на Spring да знае, че методът предоставя инстанция, която трябва да бъде включена в контекста на приложението и да бъде достъпна за инжектиране в други части на приложението.</w:t>
       </w:r>
       <w:r>
         <w:rPr>
@@ -4360,7 +4391,7 @@
           <v:shape id="_x0000_i1105" type="#_x0000_t75" style="width:468pt;height:179.4pt" o:ole="">
             <v:imagedata r:id="rId15" o:title=""/>
           </v:shape>
-          <o:OLEObject Type="Embed" ProgID="Word.OpenDocumentText.12" ShapeID="_x0000_i1105" DrawAspect="Content" ObjectID="_1766999772" r:id="rId16"/>
+          <o:OLEObject Type="Embed" ProgID="Word.OpenDocumentText.12" ShapeID="_x0000_i1105" DrawAspect="Content" ObjectID="_1767002285" r:id="rId16"/>
         </w:object>
       </w:r>
     </w:p>
@@ -4537,6 +4568,8 @@
         <w:jc w:val="both"/>
         <w:rPr>
           <w:rFonts w:eastAsia="Times New Roman"/>
+          <w:b/>
+          <w:bCs/>
           <w:kern w:val="0"/>
           <w:lang w:val="bg-BG"/>
           <w14:ligatures w14:val="none"/>
@@ -4545,6 +4578,8 @@
       <w:r>
         <w:rPr>
           <w:rFonts w:eastAsia="Times New Roman"/>
+          <w:b/>
+          <w:bCs/>
           <w:kern w:val="0"/>
           <w:lang w:val="bg-BG"/>
           <w14:ligatures w14:val="none"/>
@@ -4554,6 +4589,8 @@
       <w:r>
         <w:rPr>
           <w:rFonts w:eastAsia="Times New Roman"/>
+          <w:b/>
+          <w:bCs/>
           <w:kern w:val="0"/>
           <w14:ligatures w14:val="none"/>
         </w:rPr>
@@ -4562,6 +4599,8 @@
       <w:r>
         <w:rPr>
           <w:rFonts w:eastAsia="Times New Roman"/>
+          <w:b/>
+          <w:bCs/>
           <w:kern w:val="0"/>
           <w:lang w:val="bg-BG"/>
           <w14:ligatures w14:val="none"/>
@@ -4810,34 +4849,15 @@
           <w:szCs w:val="28"/>
           <w:lang w:val="bg-BG"/>
         </w:rPr>
-        <w:t xml:space="preserve"> и за да може да не се прекъсва дейността на студентите и преподавателите в </w:t>
-      </w:r>
-      <w:proofErr w:type="gramStart"/>
-      <w:r>
-        <w:rPr>
-          <w:rFonts w:ascii="Arial" w:hAnsi="Arial" w:cs="Arial"/>
-          <w:sz w:val="28"/>
-          <w:szCs w:val="28"/>
-          <w:lang w:val="bg-BG"/>
-        </w:rPr>
-        <w:t>сайта.</w:t>
-      </w:r>
-      <w:r>
-        <w:rPr>
-          <w:rFonts w:ascii="Arial" w:hAnsi="Arial" w:cs="Arial"/>
-          <w:sz w:val="28"/>
-          <w:szCs w:val="28"/>
-        </w:rPr>
-        <w:t>Важен</w:t>
-      </w:r>
-      <w:proofErr w:type="gramEnd"/>
-      <w:r>
-        <w:rPr>
-          <w:rFonts w:ascii="Arial" w:hAnsi="Arial" w:cs="Arial"/>
-          <w:sz w:val="28"/>
-          <w:szCs w:val="28"/>
-        </w:rPr>
-        <w:t xml:space="preserve"> аспект на </w:t>
+        <w:t xml:space="preserve"> и за да може да не се прекъсва дейността на студентите и преподавателите в сайта.</w:t>
+      </w:r>
+      <w:r>
+        <w:rPr>
+          <w:rFonts w:ascii="Arial" w:hAnsi="Arial" w:cs="Arial"/>
+          <w:sz w:val="28"/>
+          <w:szCs w:val="28"/>
+        </w:rPr>
+        <w:t xml:space="preserve">Важен аспект на </w:t>
       </w:r>
       <w:r>
         <w:rPr>
@@ -6279,34 +6299,64 @@
           <w:kern w:val="0"/>
           <w14:ligatures w14:val="none"/>
         </w:rPr>
-        <w:t>@</w:t>
-      </w:r>
-      <w:proofErr w:type="gramStart"/>
+        <w:t>@Inheritance(strategy = InheritanceType.TABLE_PER_CLASS)</w:t>
+      </w:r>
+      <w:r>
+        <w:rPr>
+          <w:rFonts w:eastAsia="Times New Roman"/>
+          <w:kern w:val="0"/>
+          <w:lang w:val="bg-BG"/>
+          <w14:ligatures w14:val="none"/>
+        </w:rPr>
+        <w:t xml:space="preserve"> о</w:t>
+      </w:r>
       <w:r>
         <w:rPr>
           <w:rFonts w:eastAsia="Times New Roman"/>
           <w:kern w:val="0"/>
           <w14:ligatures w14:val="none"/>
         </w:rPr>
-        <w:t>Inheritance(</w:t>
-      </w:r>
-      <w:proofErr w:type="gramEnd"/>
+        <w:t>пределя стратегията на наследяване, където всяка подклас таблица съдържа колони за всички полета в класа.</w:t>
+      </w:r>
+      <w:r>
+        <w:rPr>
+          <w:rFonts w:eastAsia="Times New Roman"/>
+          <w:kern w:val="0"/>
+          <w:lang w:val="bg-BG"/>
+          <w14:ligatures w14:val="none"/>
+        </w:rPr>
+        <w:t xml:space="preserve"> </w:t>
+      </w:r>
       <w:r>
         <w:rPr>
           <w:rFonts w:eastAsia="Times New Roman"/>
           <w:kern w:val="0"/>
           <w14:ligatures w14:val="none"/>
         </w:rPr>
-        <w:t>strategy = InheritanceType.TABLE_PER_CLASS)</w:t>
-      </w:r>
-      <w:r>
+        <w:t>@SuperBuilder: Позволява изграждането на обекти чрез шаблон за дизайн на строителя за подкласове.</w:t>
+      </w:r>
+    </w:p>
+    <w:p>
+      <w:pPr>
+        <w:spacing w:before="100" w:beforeAutospacing="1" w:after="100" w:afterAutospacing="1" w:line="240" w:lineRule="auto"/>
+        <w:ind w:firstLine="360"/>
+        <w:jc w:val="both"/>
         <w:rPr>
           <w:rFonts w:eastAsia="Times New Roman"/>
           <w:kern w:val="0"/>
           <w:lang w:val="bg-BG"/>
           <w14:ligatures w14:val="none"/>
         </w:rPr>
-        <w:t xml:space="preserve"> о</w:t>
+      </w:pPr>
+      <w:r>
+        <w:rPr>
+          <w:rFonts w:eastAsia="Times New Roman"/>
+          <w:kern w:val="0"/>
+          <w:lang w:val="bg-BG"/>
+          <w14:ligatures w14:val="none"/>
+        </w:rPr>
+        <w:lastRenderedPageBreak/>
+        <w:t>Класът съдържа а</w:t>
       </w:r>
       <w:r>
         <w:rPr>
@@ -6314,7 +6364,7 @@
           <w:kern w:val="0"/>
           <w14:ligatures w14:val="none"/>
         </w:rPr>
-        <w:t>пределя стратегията на наследяване, където всяка подклас таблица съдържа колони за всички полета в класа.</w:t>
+        <w:t xml:space="preserve">бстрактен метод getRole(), който </w:t>
       </w:r>
       <w:r>
         <w:rPr>
@@ -6323,7 +6373,7 @@
           <w:lang w:val="bg-BG"/>
           <w14:ligatures w14:val="none"/>
         </w:rPr>
-        <w:t xml:space="preserve"> </w:t>
+        <w:t xml:space="preserve">бива имплементиран в наследяващите го класове, а </w:t>
       </w:r>
       <w:r>
         <w:rPr>
@@ -6331,7 +6381,7 @@
           <w:kern w:val="0"/>
           <w14:ligatures w14:val="none"/>
         </w:rPr>
-        <w:t>@SuperBuilder: Позволява изграждането на обекти чрез шаблон за дизайн на строителя за подкласове.</w:t>
+        <w:t>getAuthorities(): Връща списък от права, които се отнасят за ролята на потребителя.</w:t>
       </w:r>
     </w:p>
     <w:p>
@@ -6350,11 +6400,18 @@
         <w:rPr>
           <w:rFonts w:eastAsia="Times New Roman"/>
           <w:kern w:val="0"/>
-          <w:lang w:val="bg-BG"/>
           <w14:ligatures w14:val="none"/>
         </w:rPr>
-        <w:lastRenderedPageBreak/>
-        <w:t>Класът съдържа а</w:t>
+        <w:t>UserRole е изброен тип (enum</w:t>
+      </w:r>
+      <w:r>
+        <w:rPr>
+          <w:rFonts w:eastAsia="Times New Roman"/>
+          <w:kern w:val="0"/>
+          <w:lang w:val="bg-BG"/>
+          <w14:ligatures w14:val="none"/>
+        </w:rPr>
+        <w:t>/енъм</w:t>
       </w:r>
       <w:r>
         <w:rPr>
@@ -6362,7 +6419,7 @@
           <w:kern w:val="0"/>
           <w14:ligatures w14:val="none"/>
         </w:rPr>
-        <w:t xml:space="preserve">бстрактен метод getRole(), който </w:t>
+        <w:t>), който дефинира различни роли на потребители в системата.</w:t>
       </w:r>
       <w:r>
         <w:rPr>
@@ -6371,7 +6428,7 @@
           <w:lang w:val="bg-BG"/>
           <w14:ligatures w14:val="none"/>
         </w:rPr>
-        <w:t xml:space="preserve">бива имплементиран в наследяващите го класове, а </w:t>
+        <w:t xml:space="preserve"> Той се връща, когато се извика метода </w:t>
       </w:r>
       <w:r>
         <w:rPr>
@@ -6379,28 +6436,24 @@
           <w:kern w:val="0"/>
           <w14:ligatures w14:val="none"/>
         </w:rPr>
-        <w:t>getAuthorities(): Връща списък от права, които се отнасят за ролята на потребителя.</w:t>
-      </w:r>
-    </w:p>
-    <w:p>
-      <w:pPr>
-        <w:spacing w:before="100" w:beforeAutospacing="1" w:after="100" w:afterAutospacing="1" w:line="240" w:lineRule="auto"/>
-        <w:ind w:firstLine="360"/>
-        <w:jc w:val="both"/>
+        <w:t>getRole()</w:t>
+      </w:r>
+      <w:r>
         <w:rPr>
           <w:rFonts w:eastAsia="Times New Roman"/>
           <w:kern w:val="0"/>
           <w:lang w:val="bg-BG"/>
           <w14:ligatures w14:val="none"/>
         </w:rPr>
-      </w:pPr>
+        <w:t>. Неговите стойности могат да бъдат „</w:t>
+      </w:r>
       <w:r>
         <w:rPr>
           <w:rFonts w:eastAsia="Times New Roman"/>
           <w:kern w:val="0"/>
           <w14:ligatures w14:val="none"/>
         </w:rPr>
-        <w:t>UserRole е изброен тип (enum</w:t>
+        <w:t>STUDENTE</w:t>
       </w:r>
       <w:r>
         <w:rPr>
@@ -6409,7 +6462,7 @@
           <w:lang w:val="bg-BG"/>
           <w14:ligatures w14:val="none"/>
         </w:rPr>
-        <w:t>/енъм</w:t>
+        <w:t>“ за студентите и „</w:t>
       </w:r>
       <w:r>
         <w:rPr>
@@ -6417,7 +6470,7 @@
           <w:kern w:val="0"/>
           <w14:ligatures w14:val="none"/>
         </w:rPr>
-        <w:t>), който дефинира различни роли на потребители в системата.</w:t>
+        <w:t>TUTORE</w:t>
       </w:r>
       <w:r>
         <w:rPr>
@@ -6426,7 +6479,29 @@
           <w:lang w:val="bg-BG"/>
           <w14:ligatures w14:val="none"/>
         </w:rPr>
-        <w:t xml:space="preserve"> Той се връща, когато се извика метода </w:t>
+        <w:t>“ за преподавателите.</w:t>
+      </w:r>
+    </w:p>
+    <w:p>
+      <w:pPr>
+        <w:spacing w:before="100" w:beforeAutospacing="1" w:after="100" w:afterAutospacing="1" w:line="240" w:lineRule="auto"/>
+        <w:jc w:val="both"/>
+        <w:rPr>
+          <w:rFonts w:eastAsia="Times New Roman"/>
+          <w:kern w:val="0"/>
+          <w:lang w:val="bg-BG"/>
+          <w14:ligatures w14:val="none"/>
+        </w:rPr>
+      </w:pPr>
+      <w:r>
+        <w:rPr>
+          <w:rFonts w:eastAsia="Times New Roman"/>
+          <w:kern w:val="0"/>
+          <w:lang w:val="bg-BG"/>
+          <w14:ligatures w14:val="none"/>
+        </w:rPr>
+        <w:tab/>
+        <w:t xml:space="preserve">След което можем да разгледаме </w:t>
       </w:r>
       <w:r>
         <w:rPr>
@@ -6434,7 +6509,7 @@
           <w:kern w:val="0"/>
           <w14:ligatures w14:val="none"/>
         </w:rPr>
-        <w:t>getRole()</w:t>
+        <w:t xml:space="preserve">UserService </w:t>
       </w:r>
       <w:r>
         <w:rPr>
@@ -6443,119 +6518,36 @@
           <w:lang w:val="bg-BG"/>
           <w14:ligatures w14:val="none"/>
         </w:rPr>
-        <w:t>. Неговите стойности могат да бъдат „</w:t>
-      </w:r>
+        <w:t>и методите, които съдържа той. Не всички от тях се използват в контролера в момента, но биха подпомогнали бъдещето развитие на системата, като предпоставят по-лесното разширяване с допълнителни функционалности.</w:t>
+      </w:r>
+      <w:r>
+        <w:rPr>
+          <w:rFonts w:eastAsia="Times New Roman"/>
+          <w:kern w:val="0"/>
+          <w:lang w:val="bg-BG"/>
+          <w14:ligatures w14:val="none"/>
+        </w:rPr>
+        <w:t xml:space="preserve"> Ще разгледаме по-интересните от тях.</w:t>
+      </w:r>
+    </w:p>
+    <w:p>
+      <w:pPr>
+        <w:spacing w:before="100" w:beforeAutospacing="1" w:after="100" w:afterAutospacing="1" w:line="240" w:lineRule="auto"/>
+        <w:jc w:val="both"/>
+        <w:rPr>
+          <w:rFonts w:eastAsia="Times New Roman"/>
+          <w:kern w:val="0"/>
+          <w:lang w:val="bg-BG"/>
+          <w14:ligatures w14:val="none"/>
+        </w:rPr>
+      </w:pPr>
       <w:r>
         <w:rPr>
           <w:rFonts w:eastAsia="Times New Roman"/>
           <w:kern w:val="0"/>
           <w14:ligatures w14:val="none"/>
         </w:rPr>
-        <w:t>STUDENTE</w:t>
-      </w:r>
-      <w:r>
-        <w:rPr>
-          <w:rFonts w:eastAsia="Times New Roman"/>
-          <w:kern w:val="0"/>
-          <w:lang w:val="bg-BG"/>
-          <w14:ligatures w14:val="none"/>
-        </w:rPr>
-        <w:t>“ за студентите и „</w:t>
-      </w:r>
-      <w:r>
-        <w:rPr>
-          <w:rFonts w:eastAsia="Times New Roman"/>
-          <w:kern w:val="0"/>
-          <w14:ligatures w14:val="none"/>
-        </w:rPr>
-        <w:t>TUTORE</w:t>
-      </w:r>
-      <w:r>
-        <w:rPr>
-          <w:rFonts w:eastAsia="Times New Roman"/>
-          <w:kern w:val="0"/>
-          <w:lang w:val="bg-BG"/>
-          <w14:ligatures w14:val="none"/>
-        </w:rPr>
-        <w:t>“ за преподавателите.</w:t>
-      </w:r>
-    </w:p>
-    <w:p>
-      <w:pPr>
-        <w:spacing w:before="100" w:beforeAutospacing="1" w:after="100" w:afterAutospacing="1" w:line="240" w:lineRule="auto"/>
-        <w:jc w:val="both"/>
-        <w:rPr>
-          <w:rFonts w:eastAsia="Times New Roman"/>
-          <w:kern w:val="0"/>
-          <w:lang w:val="bg-BG"/>
-          <w14:ligatures w14:val="none"/>
-        </w:rPr>
-      </w:pPr>
-      <w:r>
-        <w:rPr>
-          <w:rFonts w:eastAsia="Times New Roman"/>
-          <w:kern w:val="0"/>
-          <w:lang w:val="bg-BG"/>
-          <w14:ligatures w14:val="none"/>
-        </w:rPr>
-        <w:tab/>
-        <w:t xml:space="preserve">След което можем да разгледаме </w:t>
-      </w:r>
-      <w:r>
-        <w:rPr>
-          <w:rFonts w:eastAsia="Times New Roman"/>
-          <w:kern w:val="0"/>
-          <w14:ligatures w14:val="none"/>
-        </w:rPr>
-        <w:t xml:space="preserve">UserService </w:t>
-      </w:r>
-      <w:r>
-        <w:rPr>
-          <w:rFonts w:eastAsia="Times New Roman"/>
-          <w:kern w:val="0"/>
-          <w:lang w:val="bg-BG"/>
-          <w14:ligatures w14:val="none"/>
-        </w:rPr>
-        <w:t>и методите, които съдържа той. Не всички от тях се използват в контролера в момента, но биха подпомогнали бъдещето развитие на системата, като предпоставят по-лесното разширяване с допълнителни функционалности.</w:t>
-      </w:r>
-      <w:r>
-        <w:rPr>
-          <w:rFonts w:eastAsia="Times New Roman"/>
-          <w:kern w:val="0"/>
-          <w:lang w:val="bg-BG"/>
-          <w14:ligatures w14:val="none"/>
-        </w:rPr>
-        <w:t xml:space="preserve"> Ще разгледаме по-интересните от тях.</w:t>
-      </w:r>
-    </w:p>
-    <w:p>
-      <w:pPr>
-        <w:spacing w:before="100" w:beforeAutospacing="1" w:after="100" w:afterAutospacing="1" w:line="240" w:lineRule="auto"/>
-        <w:jc w:val="both"/>
-        <w:rPr>
-          <w:rFonts w:eastAsia="Times New Roman"/>
-          <w:kern w:val="0"/>
-          <w:lang w:val="bg-BG"/>
-          <w14:ligatures w14:val="none"/>
-        </w:rPr>
-      </w:pPr>
-      <w:proofErr w:type="gramStart"/>
-      <w:r>
-        <w:rPr>
-          <w:rFonts w:eastAsia="Times New Roman"/>
-          <w:kern w:val="0"/>
-          <w14:ligatures w14:val="none"/>
-        </w:rPr>
-        <w:t>list(</w:t>
-      </w:r>
-      <w:proofErr w:type="gramEnd"/>
-      <w:r>
-        <w:rPr>
-          <w:rFonts w:eastAsia="Times New Roman"/>
-          <w:kern w:val="0"/>
-          <w14:ligatures w14:val="none"/>
-        </w:rPr>
-        <w:t>)</w:t>
+        <w:t>list()</w:t>
       </w:r>
       <w:r>
         <w:rPr>
@@ -6639,7 +6631,6 @@
           <w14:ligatures w14:val="none"/>
         </w:rPr>
       </w:pPr>
-      <w:proofErr w:type="gramStart"/>
       <w:r>
         <w:rPr>
           <w:rFonts w:eastAsia="Times New Roman"/>
@@ -6655,17 +6646,7 @@
           <w:lang w:val="bg-BG"/>
           <w14:ligatures w14:val="none"/>
         </w:rPr>
-        <w:t>(</w:t>
-      </w:r>
-      <w:proofErr w:type="gramEnd"/>
-      <w:r>
-        <w:rPr>
-          <w:rFonts w:eastAsia="Times New Roman"/>
-          <w:kern w:val="0"/>
-          <w:lang w:val="bg-BG"/>
-          <w14:ligatures w14:val="none"/>
-        </w:rPr>
-        <w:t>)</w:t>
+        <w:t>()</w:t>
       </w:r>
       <w:r>
         <w:rPr>
@@ -6780,7 +6761,6 @@
           <w14:ligatures w14:val="none"/>
         </w:rPr>
       </w:pPr>
-      <w:proofErr w:type="gramStart"/>
       <w:r>
         <w:rPr>
           <w:rFonts w:eastAsia="Times New Roman"/>
@@ -6796,17 +6776,7 @@
           <w:lang w:val="bg-BG"/>
           <w14:ligatures w14:val="none"/>
         </w:rPr>
-        <w:t>(</w:t>
-      </w:r>
-      <w:proofErr w:type="gramEnd"/>
-      <w:r>
-        <w:rPr>
-          <w:rFonts w:eastAsia="Times New Roman"/>
-          <w:kern w:val="0"/>
-          <w:lang w:val="bg-BG"/>
-          <w14:ligatures w14:val="none"/>
-        </w:rPr>
-        <w:t>) п</w:t>
+        <w:t>() п</w:t>
       </w:r>
       <w:r>
         <w:rPr>
@@ -6836,7 +6806,6 @@
           <w14:ligatures w14:val="none"/>
         </w:rPr>
       </w:pPr>
-      <w:proofErr w:type="gramStart"/>
       <w:r>
         <w:rPr>
           <w:rFonts w:eastAsia="Times New Roman"/>
@@ -6852,17 +6821,7 @@
           <w:lang w:val="bg-BG"/>
           <w14:ligatures w14:val="none"/>
         </w:rPr>
-        <w:t>(</w:t>
-      </w:r>
-      <w:proofErr w:type="gramEnd"/>
-      <w:r>
-        <w:rPr>
-          <w:rFonts w:eastAsia="Times New Roman"/>
-          <w:kern w:val="0"/>
-          <w:lang w:val="bg-BG"/>
-          <w14:ligatures w14:val="none"/>
-        </w:rPr>
-        <w:t>)</w:t>
+        <w:t>()</w:t>
       </w:r>
       <w:r>
         <w:rPr>
@@ -6901,7 +6860,6 @@
           <w14:ligatures w14:val="none"/>
         </w:rPr>
       </w:pPr>
-      <w:proofErr w:type="gramStart"/>
       <w:r>
         <w:rPr>
           <w:rFonts w:eastAsia="Times New Roman"/>
@@ -6917,17 +6875,7 @@
           <w:lang w:val="bg-BG"/>
           <w14:ligatures w14:val="none"/>
         </w:rPr>
-        <w:t>(</w:t>
-      </w:r>
-      <w:proofErr w:type="gramEnd"/>
-      <w:r>
-        <w:rPr>
-          <w:rFonts w:eastAsia="Times New Roman"/>
-          <w:kern w:val="0"/>
-          <w:lang w:val="bg-BG"/>
-          <w14:ligatures w14:val="none"/>
-        </w:rPr>
-        <w:t>)</w:t>
+        <w:t>()</w:t>
       </w:r>
       <w:r>
         <w:rPr>
@@ -7448,7 +7396,7 @@
             <w10:borderbottom type="single" width="4" shadow="t"/>
             <w10:borderright type="single" width="4" shadow="t"/>
           </v:shape>
-          <o:OLEObject Type="Embed" ProgID="Word.OpenDocumentText.12" ShapeID="_x0000_i1130" DrawAspect="Content" ObjectID="_1766999773" r:id="rId28"/>
+          <o:OLEObject Type="Embed" ProgID="Word.OpenDocumentText.12" ShapeID="_x0000_i1130" DrawAspect="Content" ObjectID="_1767002286" r:id="rId28"/>
         </w:object>
       </w:r>
     </w:p>
@@ -7541,7 +7489,7 @@
             <w10:borderbottom type="single" width="4" shadow="t"/>
             <w10:borderright type="single" width="4" shadow="t"/>
           </v:shape>
-          <o:OLEObject Type="Embed" ProgID="Word.OpenDocumentText.12" ShapeID="_x0000_i1131" DrawAspect="Content" ObjectID="_1766999774" r:id="rId30"/>
+          <o:OLEObject Type="Embed" ProgID="Word.OpenDocumentText.12" ShapeID="_x0000_i1131" DrawAspect="Content" ObjectID="_1767002287" r:id="rId30"/>
         </w:object>
       </w:r>
     </w:p>
@@ -7661,7 +7609,7 @@
             <w10:borderbottom type="single" width="4" shadow="t"/>
             <w10:borderright type="single" width="4" shadow="t"/>
           </v:shape>
-          <o:OLEObject Type="Embed" ProgID="Word.OpenDocumentText.12" ShapeID="_x0000_i1132" DrawAspect="Content" ObjectID="_1766999775" r:id="rId32"/>
+          <o:OLEObject Type="Embed" ProgID="Word.OpenDocumentText.12" ShapeID="_x0000_i1132" DrawAspect="Content" ObjectID="_1767002288" r:id="rId32"/>
         </w:object>
       </w:r>
     </w:p>
@@ -7699,7 +7647,7 @@
             <w10:borderbottom type="single" width="4" shadow="t"/>
             <w10:borderright type="single" width="4" shadow="t"/>
           </v:shape>
-          <o:OLEObject Type="Embed" ProgID="Word.OpenDocumentText.12" ShapeID="_x0000_i1133" DrawAspect="Content" ObjectID="_1766999776" r:id="rId34"/>
+          <o:OLEObject Type="Embed" ProgID="Word.OpenDocumentText.12" ShapeID="_x0000_i1133" DrawAspect="Content" ObjectID="_1767002289" r:id="rId34"/>
         </w:object>
       </w:r>
     </w:p>
@@ -7915,7 +7863,7 @@
             <w10:borderbottom type="single" width="4" shadow="t"/>
             <w10:borderright type="single" width="4" shadow="t"/>
           </v:shape>
-          <o:OLEObject Type="Embed" ProgID="Word.OpenDocumentText.12" ShapeID="_x0000_i1134" DrawAspect="Content" ObjectID="_1766999777" r:id="rId36"/>
+          <o:OLEObject Type="Embed" ProgID="Word.OpenDocumentText.12" ShapeID="_x0000_i1134" DrawAspect="Content" ObjectID="_1767002290" r:id="rId36"/>
         </w:object>
       </w:r>
     </w:p>
@@ -8058,7 +8006,7 @@
             <w10:borderbottom type="single" width="4" shadow="t"/>
             <w10:borderright type="single" width="4" shadow="t"/>
           </v:shape>
-          <o:OLEObject Type="Embed" ProgID="Word.OpenDocumentText.12" ShapeID="_x0000_i1135" DrawAspect="Content" ObjectID="_1766999778" r:id="rId38"/>
+          <o:OLEObject Type="Embed" ProgID="Word.OpenDocumentText.12" ShapeID="_x0000_i1135" DrawAspect="Content" ObjectID="_1767002291" r:id="rId38"/>
         </w:object>
       </w:r>
     </w:p>
@@ -8171,7 +8119,7 @@
             <w10:borderbottom type="single" width="4" shadow="t"/>
             <w10:borderright type="single" width="4" shadow="t"/>
           </v:shape>
-          <o:OLEObject Type="Embed" ProgID="Word.OpenDocumentText.12" ShapeID="_x0000_i1136" DrawAspect="Content" ObjectID="_1766999779" r:id="rId40"/>
+          <o:OLEObject Type="Embed" ProgID="Word.OpenDocumentText.12" ShapeID="_x0000_i1136" DrawAspect="Content" ObjectID="_1767002292" r:id="rId40"/>
         </w:object>
       </w:r>
     </w:p>
@@ -8203,9 +8151,15 @@
           <w:numId w:val="54"/>
         </w:numPr>
         <w:spacing w:before="100" w:beforeAutospacing="1" w:after="100" w:afterAutospacing="1" w:line="240" w:lineRule="auto"/>
-      </w:pPr>
-      <w:r>
-        <w:rPr>
+        <w:rPr>
+          <w:b/>
+          <w:bCs/>
+        </w:rPr>
+      </w:pPr>
+      <w:r>
+        <w:rPr>
+          <w:b/>
+          <w:bCs/>
           <w:lang w:val="bg-BG"/>
         </w:rPr>
         <w:t>Преподаватели</w:t>
@@ -8375,27 +8329,7 @@
           <w:sz w:val="28"/>
           <w:szCs w:val="28"/>
         </w:rPr>
-        <w:t>@</w:t>
-      </w:r>
-      <w:proofErr w:type="gramStart"/>
-      <w:r>
-        <w:rPr>
-          <w:rStyle w:val="HTMLCode"/>
-          <w:rFonts w:ascii="Arial" w:hAnsi="Arial" w:cs="Arial"/>
-          <w:sz w:val="28"/>
-          <w:szCs w:val="28"/>
-        </w:rPr>
-        <w:t>GeneratedValue(</w:t>
-      </w:r>
-      <w:proofErr w:type="gramEnd"/>
-      <w:r>
-        <w:rPr>
-          <w:rStyle w:val="HTMLCode"/>
-          <w:rFonts w:ascii="Arial" w:hAnsi="Arial" w:cs="Arial"/>
-          <w:sz w:val="28"/>
-          <w:szCs w:val="28"/>
-        </w:rPr>
-        <w:t>strategy = GenerationType.AUTO)</w:t>
+        <w:t>@GeneratedValue(strategy = GenerationType.AUTO)</w:t>
       </w:r>
       <w:r>
         <w:rPr>
@@ -8721,9 +8655,25 @@
           <w:sz w:val="28"/>
           <w:szCs w:val="28"/>
         </w:rPr>
-        <w:t>@</w:t>
-      </w:r>
-      <w:proofErr w:type="gramStart"/>
+        <w:t>@Column(name = "FACULTY")</w:t>
+      </w:r>
+      <w:r>
+        <w:rPr>
+          <w:rFonts w:ascii="Arial" w:hAnsi="Arial" w:cs="Arial"/>
+          <w:sz w:val="28"/>
+          <w:szCs w:val="28"/>
+          <w:lang w:val="bg-BG"/>
+        </w:rPr>
+        <w:t xml:space="preserve"> с</w:t>
+      </w:r>
+      <w:r>
+        <w:rPr>
+          <w:rFonts w:ascii="Arial" w:hAnsi="Arial" w:cs="Arial"/>
+          <w:sz w:val="28"/>
+          <w:szCs w:val="28"/>
+        </w:rPr>
+        <w:t xml:space="preserve">вързва полето </w:t>
+      </w:r>
       <w:r>
         <w:rPr>
           <w:rStyle w:val="HTMLCode"/>
@@ -8731,9 +8681,16 @@
           <w:sz w:val="28"/>
           <w:szCs w:val="28"/>
         </w:rPr>
-        <w:t>Column(</w:t>
-      </w:r>
-      <w:proofErr w:type="gramEnd"/>
+        <w:t>facultyId</w:t>
+      </w:r>
+      <w:r>
+        <w:rPr>
+          <w:rFonts w:ascii="Arial" w:hAnsi="Arial" w:cs="Arial"/>
+          <w:sz w:val="28"/>
+          <w:szCs w:val="28"/>
+        </w:rPr>
+        <w:t xml:space="preserve"> с колоната </w:t>
+      </w:r>
       <w:r>
         <w:rPr>
           <w:rStyle w:val="HTMLCode"/>
@@ -8741,24 +8698,15 @@
           <w:sz w:val="28"/>
           <w:szCs w:val="28"/>
         </w:rPr>
-        <w:t>name = "FACULTY")</w:t>
-      </w:r>
-      <w:r>
-        <w:rPr>
-          <w:rFonts w:ascii="Arial" w:hAnsi="Arial" w:cs="Arial"/>
-          <w:sz w:val="28"/>
-          <w:szCs w:val="28"/>
-          <w:lang w:val="bg-BG"/>
-        </w:rPr>
-        <w:t xml:space="preserve"> с</w:t>
-      </w:r>
-      <w:r>
-        <w:rPr>
-          <w:rFonts w:ascii="Arial" w:hAnsi="Arial" w:cs="Arial"/>
-          <w:sz w:val="28"/>
-          <w:szCs w:val="28"/>
-        </w:rPr>
-        <w:t xml:space="preserve">вързва полето </w:t>
+        <w:t>FACULTY</w:t>
+      </w:r>
+      <w:r>
+        <w:rPr>
+          <w:rFonts w:ascii="Arial" w:hAnsi="Arial" w:cs="Arial"/>
+          <w:sz w:val="28"/>
+          <w:szCs w:val="28"/>
+        </w:rPr>
+        <w:t xml:space="preserve"> в таблицата </w:t>
       </w:r>
       <w:r>
         <w:rPr>
@@ -8767,15 +8715,24 @@
           <w:sz w:val="28"/>
           <w:szCs w:val="28"/>
         </w:rPr>
-        <w:t>facultyId</w:t>
-      </w:r>
-      <w:r>
-        <w:rPr>
-          <w:rFonts w:ascii="Arial" w:hAnsi="Arial" w:cs="Arial"/>
-          <w:sz w:val="28"/>
-          <w:szCs w:val="28"/>
-        </w:rPr>
-        <w:t xml:space="preserve"> с колоната </w:t>
+        <w:t>TUTOR</w:t>
+      </w:r>
+      <w:r>
+        <w:rPr>
+          <w:rFonts w:ascii="Arial" w:hAnsi="Arial" w:cs="Arial"/>
+          <w:sz w:val="28"/>
+          <w:szCs w:val="28"/>
+        </w:rPr>
+        <w:t>.</w:t>
+      </w:r>
+      <w:r>
+        <w:rPr>
+          <w:rFonts w:ascii="Arial" w:hAnsi="Arial" w:cs="Arial"/>
+          <w:sz w:val="28"/>
+          <w:szCs w:val="28"/>
+          <w:lang w:val="bg-BG"/>
+        </w:rPr>
+        <w:t xml:space="preserve"> </w:t>
       </w:r>
       <w:r>
         <w:rPr>
@@ -8784,70 +8741,7 @@
           <w:sz w:val="28"/>
           <w:szCs w:val="28"/>
         </w:rPr>
-        <w:t>FACULTY</w:t>
-      </w:r>
-      <w:r>
-        <w:rPr>
-          <w:rFonts w:ascii="Arial" w:hAnsi="Arial" w:cs="Arial"/>
-          <w:sz w:val="28"/>
-          <w:szCs w:val="28"/>
-        </w:rPr>
-        <w:t xml:space="preserve"> в таблицата </w:t>
-      </w:r>
-      <w:r>
-        <w:rPr>
-          <w:rStyle w:val="HTMLCode"/>
-          <w:rFonts w:ascii="Arial" w:hAnsi="Arial" w:cs="Arial"/>
-          <w:sz w:val="28"/>
-          <w:szCs w:val="28"/>
-        </w:rPr>
-        <w:t>TUTOR</w:t>
-      </w:r>
-      <w:r>
-        <w:rPr>
-          <w:rFonts w:ascii="Arial" w:hAnsi="Arial" w:cs="Arial"/>
-          <w:sz w:val="28"/>
-          <w:szCs w:val="28"/>
-        </w:rPr>
-        <w:t>.</w:t>
-      </w:r>
-      <w:r>
-        <w:rPr>
-          <w:rFonts w:ascii="Arial" w:hAnsi="Arial" w:cs="Arial"/>
-          <w:sz w:val="28"/>
-          <w:szCs w:val="28"/>
-          <w:lang w:val="bg-BG"/>
-        </w:rPr>
-        <w:t xml:space="preserve"> </w:t>
-      </w:r>
-      <w:r>
-        <w:rPr>
-          <w:rStyle w:val="HTMLCode"/>
-          <w:rFonts w:ascii="Arial" w:hAnsi="Arial" w:cs="Arial"/>
-          <w:sz w:val="28"/>
-          <w:szCs w:val="28"/>
-        </w:rPr>
-        <w:t>@</w:t>
-      </w:r>
-      <w:proofErr w:type="gramStart"/>
-      <w:r>
-        <w:rPr>
-          <w:rStyle w:val="HTMLCode"/>
-          <w:rFonts w:ascii="Arial" w:hAnsi="Arial" w:cs="Arial"/>
-          <w:sz w:val="28"/>
-          <w:szCs w:val="28"/>
-        </w:rPr>
-        <w:t>OneToMany(</w:t>
-      </w:r>
-      <w:proofErr w:type="gramEnd"/>
-      <w:r>
-        <w:rPr>
-          <w:rStyle w:val="HTMLCode"/>
-          <w:rFonts w:ascii="Arial" w:hAnsi="Arial" w:cs="Arial"/>
-          <w:sz w:val="28"/>
-          <w:szCs w:val="28"/>
-        </w:rPr>
-        <w:t>mappedBy = "tutor", cascade = CascadeType.ALL)</w:t>
+        <w:t>@OneToMany(mappedBy = "tutor", cascade = CascadeType.ALL)</w:t>
       </w:r>
       <w:r>
         <w:rPr>
@@ -9072,7 +8966,7 @@
           <v:shape id="_x0000_i1046" type="#_x0000_t75" style="width:468pt;height:418.55pt" o:ole="">
             <v:imagedata r:id="rId41" o:title=""/>
           </v:shape>
-          <o:OLEObject Type="Embed" ProgID="Word.OpenDocumentText.12" ShapeID="_x0000_i1046" DrawAspect="Content" ObjectID="_1766999780" r:id="rId42"/>
+          <o:OLEObject Type="Embed" ProgID="Word.OpenDocumentText.12" ShapeID="_x0000_i1046" DrawAspect="Content" ObjectID="_1767002293" r:id="rId42"/>
         </w:object>
       </w:r>
     </w:p>
@@ -9685,7 +9579,7 @@
             <w10:borderbottom type="single" width="4" shadow="t"/>
             <w10:borderright type="single" width="4" shadow="t"/>
           </v:shape>
-          <o:OLEObject Type="Embed" ProgID="Word.OpenDocumentText.12" ShapeID="_x0000_i1053" DrawAspect="Content" ObjectID="_1766999781" r:id="rId46"/>
+          <o:OLEObject Type="Embed" ProgID="Word.OpenDocumentText.12" ShapeID="_x0000_i1053" DrawAspect="Content" ObjectID="_1767002294" r:id="rId46"/>
         </w:object>
       </w:r>
     </w:p>
@@ -9739,7 +9633,7 @@
             <w10:borderbottom type="single" width="4" shadow="t"/>
             <w10:borderright type="single" width="4" shadow="t"/>
           </v:shape>
-          <o:OLEObject Type="Embed" ProgID="Word.OpenDocumentText.12" ShapeID="_x0000_i1055" DrawAspect="Content" ObjectID="_1766999782" r:id="rId48"/>
+          <o:OLEObject Type="Embed" ProgID="Word.OpenDocumentText.12" ShapeID="_x0000_i1055" DrawAspect="Content" ObjectID="_1767002295" r:id="rId48"/>
         </w:object>
       </w:r>
     </w:p>
@@ -9753,14 +9647,18 @@
         <w:jc w:val="both"/>
         <w:rPr>
           <w:rFonts w:ascii="Arial" w:hAnsi="Arial" w:cs="Arial"/>
-          <w:sz w:val="28"/>
-          <w:szCs w:val="28"/>
-          <w:lang w:val="bg-BG"/>
-        </w:rPr>
-      </w:pPr>
-      <w:r>
-        <w:rPr>
-          <w:rFonts w:ascii="Arial" w:hAnsi="Arial" w:cs="Arial"/>
+          <w:b/>
+          <w:bCs/>
+          <w:sz w:val="28"/>
+          <w:szCs w:val="28"/>
+          <w:lang w:val="bg-BG"/>
+        </w:rPr>
+      </w:pPr>
+      <w:r>
+        <w:rPr>
+          <w:rFonts w:ascii="Arial" w:hAnsi="Arial" w:cs="Arial"/>
+          <w:b/>
+          <w:bCs/>
           <w:sz w:val="28"/>
           <w:szCs w:val="28"/>
           <w:lang w:val="bg-BG"/>
@@ -10084,7 +9982,6 @@
         </w:rPr>
         <w:t xml:space="preserve"> </w:t>
       </w:r>
-      <w:proofErr w:type="gramStart"/>
       <w:r>
         <w:rPr>
           <w:rStyle w:val="HTMLCode"/>
@@ -10092,17 +9989,7 @@
           <w:sz w:val="28"/>
           <w:szCs w:val="28"/>
         </w:rPr>
-        <w:t>getRole(</w:t>
-      </w:r>
-      <w:proofErr w:type="gramEnd"/>
-      <w:r>
-        <w:rPr>
-          <w:rStyle w:val="HTMLCode"/>
-          <w:rFonts w:ascii="Arial" w:hAnsi="Arial" w:cs="Arial"/>
-          <w:sz w:val="28"/>
-          <w:szCs w:val="28"/>
-        </w:rPr>
-        <w:t>)</w:t>
+        <w:t>getRole()</w:t>
       </w:r>
       <w:r>
         <w:rPr>
@@ -10605,7 +10492,7 @@
           <v:shape id="_x0000_i1060" type="#_x0000_t75" style="width:468pt;height:14.95pt" o:ole="">
             <v:imagedata r:id="rId53" o:title=""/>
           </v:shape>
-          <o:OLEObject Type="Embed" ProgID="Word.OpenDocumentText.12" ShapeID="_x0000_i1060" DrawAspect="Content" ObjectID="_1766999783" r:id="rId54"/>
+          <o:OLEObject Type="Embed" ProgID="Word.OpenDocumentText.12" ShapeID="_x0000_i1060" DrawAspect="Content" ObjectID="_1767002296" r:id="rId54"/>
         </w:object>
       </w:r>
     </w:p>
@@ -11665,7 +11552,7 @@
             <w10:borderbottom type="single" width="4" shadow="t"/>
             <w10:borderright type="single" width="4" shadow="t"/>
           </v:shape>
-          <o:OLEObject Type="Embed" ProgID="Word.OpenDocumentText.12" ShapeID="_x0000_i1080" DrawAspect="Content" ObjectID="_1766999784" r:id="rId59"/>
+          <o:OLEObject Type="Embed" ProgID="Word.OpenDocumentText.12" ShapeID="_x0000_i1080" DrawAspect="Content" ObjectID="_1767002297" r:id="rId59"/>
         </w:object>
       </w:r>
     </w:p>
@@ -11793,7 +11680,7 @@
             <w10:borderbottom type="single" width="4" shadow="t"/>
             <w10:borderright type="single" width="4" shadow="t"/>
           </v:shape>
-          <o:OLEObject Type="Embed" ProgID="Word.OpenDocumentText.12" ShapeID="_x0000_i1078" DrawAspect="Content" ObjectID="_1766999785" r:id="rId62"/>
+          <o:OLEObject Type="Embed" ProgID="Word.OpenDocumentText.12" ShapeID="_x0000_i1078" DrawAspect="Content" ObjectID="_1767002298" r:id="rId62"/>
         </w:object>
       </w:r>
     </w:p>
@@ -11898,7 +11785,7 @@
             <w10:borderbottom type="single" width="4" shadow="t"/>
             <w10:borderright type="single" width="4" shadow="t"/>
           </v:shape>
-          <o:OLEObject Type="Embed" ProgID="Word.OpenDocumentText.12" ShapeID="_x0000_i1084" DrawAspect="Content" ObjectID="_1766999786" r:id="rId65"/>
+          <o:OLEObject Type="Embed" ProgID="Word.OpenDocumentText.12" ShapeID="_x0000_i1084" DrawAspect="Content" ObjectID="_1767002299" r:id="rId65"/>
         </w:object>
       </w:r>
     </w:p>
@@ -12036,7 +11923,7 @@
             <w10:borderbottom type="single" width="4" shadow="t"/>
             <w10:borderright type="single" width="4" shadow="t"/>
           </v:shape>
-          <o:OLEObject Type="Embed" ProgID="Word.OpenDocumentText.12" ShapeID="_x0000_i1090" DrawAspect="Content" ObjectID="_1766999787" r:id="rId68"/>
+          <o:OLEObject Type="Embed" ProgID="Word.OpenDocumentText.12" ShapeID="_x0000_i1090" DrawAspect="Content" ObjectID="_1767002300" r:id="rId68"/>
         </w:object>
       </w:r>
     </w:p>
@@ -12118,6 +12005,8 @@
         <w:spacing w:before="100" w:beforeAutospacing="1" w:after="100" w:afterAutospacing="1" w:line="240" w:lineRule="auto"/>
         <w:rPr>
           <w:rFonts w:eastAsia="Times New Roman"/>
+          <w:b/>
+          <w:bCs/>
           <w:kern w:val="0"/>
           <w:lang w:val="bg-BG"/>
           <w14:ligatures w14:val="none"/>
@@ -12126,6 +12015,8 @@
       <w:r>
         <w:rPr>
           <w:rFonts w:eastAsia="Times New Roman"/>
+          <w:b/>
+          <w:bCs/>
           <w:kern w:val="0"/>
           <w:lang w:val="bg-BG"/>
           <w14:ligatures w14:val="none"/>
@@ -12292,7 +12183,7 @@
           <v:shape id="_x0000_i1093" type="#_x0000_t75" style="width:468pt;height:517.45pt" o:ole="">
             <v:imagedata r:id="rId70" o:title=""/>
           </v:shape>
-          <o:OLEObject Type="Embed" ProgID="Word.OpenDocumentText.12" ShapeID="_x0000_i1093" DrawAspect="Content" ObjectID="_1766999788" r:id="rId71"/>
+          <o:OLEObject Type="Embed" ProgID="Word.OpenDocumentText.12" ShapeID="_x0000_i1093" DrawAspect="Content" ObjectID="_1767002301" r:id="rId71"/>
         </w:object>
       </w:r>
     </w:p>
@@ -12804,7 +12695,7 @@
             <w10:borderbottom type="single" width="4" shadow="t"/>
             <w10:borderright type="single" width="4" shadow="t"/>
           </v:shape>
-          <o:OLEObject Type="Embed" ProgID="Word.OpenDocumentText.12" ShapeID="_x0000_i1111" DrawAspect="Content" ObjectID="_1766999789" r:id="rId75"/>
+          <o:OLEObject Type="Embed" ProgID="Word.OpenDocumentText.12" ShapeID="_x0000_i1111" DrawAspect="Content" ObjectID="_1767002302" r:id="rId75"/>
         </w:object>
       </w:r>
     </w:p>
@@ -12905,7 +12796,7 @@
             <w10:borderbottom type="single" width="4" shadow="t"/>
             <w10:borderright type="single" width="4" shadow="t"/>
           </v:shape>
-          <o:OLEObject Type="Embed" ProgID="Word.OpenDocumentText.12" ShapeID="_x0000_i1117" DrawAspect="Content" ObjectID="_1766999790" r:id="rId77"/>
+          <o:OLEObject Type="Embed" ProgID="Word.OpenDocumentText.12" ShapeID="_x0000_i1117" DrawAspect="Content" ObjectID="_1767002303" r:id="rId77"/>
         </w:object>
       </w:r>
     </w:p>
@@ -12963,7 +12854,7 @@
             <w10:borderbottom type="single" width="4" shadow="t"/>
             <w10:borderright type="single" width="4" shadow="t"/>
           </v:shape>
-          <o:OLEObject Type="Embed" ProgID="Word.OpenDocumentText.12" ShapeID="_x0000_i1121" DrawAspect="Content" ObjectID="_1766999791" r:id="rId79"/>
+          <o:OLEObject Type="Embed" ProgID="Word.OpenDocumentText.12" ShapeID="_x0000_i1121" DrawAspect="Content" ObjectID="_1767002304" r:id="rId79"/>
         </w:object>
       </w:r>
     </w:p>
@@ -13042,7 +12933,7 @@
             <w10:borderbottom type="single" width="4" shadow="t"/>
             <w10:borderright type="single" width="4" shadow="t"/>
           </v:shape>
-          <o:OLEObject Type="Embed" ProgID="Word.OpenDocumentText.12" ShapeID="_x0000_i1146" DrawAspect="Content" ObjectID="_1766999792" r:id="rId81"/>
+          <o:OLEObject Type="Embed" ProgID="Word.OpenDocumentText.12" ShapeID="_x0000_i1146" DrawAspect="Content" ObjectID="_1767002305" r:id="rId81"/>
         </w:object>
       </w:r>
     </w:p>
@@ -13108,6 +12999,8 @@
         <w:spacing w:before="100" w:beforeAutospacing="1" w:after="100" w:afterAutospacing="1" w:line="240" w:lineRule="auto"/>
         <w:rPr>
           <w:rFonts w:eastAsia="Times New Roman"/>
+          <w:b/>
+          <w:bCs/>
           <w:kern w:val="0"/>
           <w:lang w:val="bg-BG"/>
           <w14:ligatures w14:val="none"/>
@@ -13116,6 +13009,8 @@
       <w:r>
         <w:rPr>
           <w:rFonts w:eastAsia="Times New Roman"/>
+          <w:b/>
+          <w:bCs/>
           <w:kern w:val="0"/>
           <w:lang w:val="bg-BG"/>
           <w14:ligatures w14:val="none"/>
@@ -13566,10 +13461,131 @@
     <w:p>
       <w:pPr>
         <w:spacing w:before="100" w:beforeAutospacing="1" w:after="100" w:afterAutospacing="1" w:line="240" w:lineRule="auto"/>
+        <w:ind w:firstLine="360"/>
+        <w:jc w:val="both"/>
         <w:rPr>
           <w:rFonts w:eastAsia="Times New Roman"/>
           <w:kern w:val="0"/>
-          <w:lang w:val="bg-BG"/>
+          <w14:ligatures w14:val="none"/>
+        </w:rPr>
+      </w:pPr>
+    </w:p>
+    <w:p>
+      <w:pPr>
+        <w:spacing w:before="100" w:beforeAutospacing="1" w:after="100" w:afterAutospacing="1" w:line="240" w:lineRule="auto"/>
+        <w:ind w:firstLine="360"/>
+        <w:jc w:val="both"/>
+        <w:rPr>
+          <w:rFonts w:eastAsia="Times New Roman"/>
+          <w:kern w:val="0"/>
+          <w14:ligatures w14:val="none"/>
+        </w:rPr>
+      </w:pPr>
+    </w:p>
+    <w:p>
+      <w:pPr>
+        <w:spacing w:before="100" w:beforeAutospacing="1" w:after="100" w:afterAutospacing="1" w:line="240" w:lineRule="auto"/>
+        <w:ind w:firstLine="360"/>
+        <w:jc w:val="both"/>
+        <w:rPr>
+          <w:rFonts w:eastAsia="Times New Roman"/>
+          <w:kern w:val="0"/>
+          <w14:ligatures w14:val="none"/>
+        </w:rPr>
+      </w:pPr>
+    </w:p>
+    <w:p>
+      <w:pPr>
+        <w:spacing w:before="100" w:beforeAutospacing="1" w:after="100" w:afterAutospacing="1" w:line="240" w:lineRule="auto"/>
+        <w:ind w:firstLine="360"/>
+        <w:jc w:val="both"/>
+        <w:rPr>
+          <w:rFonts w:eastAsia="Times New Roman"/>
+          <w:kern w:val="0"/>
+          <w14:ligatures w14:val="none"/>
+        </w:rPr>
+      </w:pPr>
+    </w:p>
+    <w:p>
+      <w:pPr>
+        <w:spacing w:before="100" w:beforeAutospacing="1" w:after="100" w:afterAutospacing="1" w:line="240" w:lineRule="auto"/>
+        <w:ind w:firstLine="360"/>
+        <w:jc w:val="both"/>
+        <w:rPr>
+          <w:rFonts w:eastAsia="Times New Roman"/>
+          <w:kern w:val="0"/>
+          <w14:ligatures w14:val="none"/>
+        </w:rPr>
+      </w:pPr>
+    </w:p>
+    <w:p>
+      <w:pPr>
+        <w:spacing w:before="100" w:beforeAutospacing="1" w:after="100" w:afterAutospacing="1" w:line="240" w:lineRule="auto"/>
+        <w:ind w:firstLine="360"/>
+        <w:jc w:val="both"/>
+        <w:rPr>
+          <w:rFonts w:eastAsia="Times New Roman"/>
+          <w:kern w:val="0"/>
+          <w14:ligatures w14:val="none"/>
+        </w:rPr>
+      </w:pPr>
+    </w:p>
+    <w:p>
+      <w:pPr>
+        <w:spacing w:before="100" w:beforeAutospacing="1" w:after="100" w:afterAutospacing="1" w:line="240" w:lineRule="auto"/>
+        <w:ind w:firstLine="360"/>
+        <w:jc w:val="both"/>
+        <w:rPr>
+          <w:rFonts w:eastAsia="Times New Roman"/>
+          <w:kern w:val="0"/>
+          <w14:ligatures w14:val="none"/>
+        </w:rPr>
+      </w:pPr>
+    </w:p>
+    <w:p>
+      <w:pPr>
+        <w:spacing w:before="100" w:beforeAutospacing="1" w:after="100" w:afterAutospacing="1" w:line="240" w:lineRule="auto"/>
+        <w:ind w:firstLine="360"/>
+        <w:jc w:val="both"/>
+        <w:rPr>
+          <w:rFonts w:eastAsia="Times New Roman"/>
+          <w:kern w:val="0"/>
+          <w14:ligatures w14:val="none"/>
+        </w:rPr>
+      </w:pPr>
+    </w:p>
+    <w:p>
+      <w:pPr>
+        <w:spacing w:before="100" w:beforeAutospacing="1" w:after="100" w:afterAutospacing="1" w:line="240" w:lineRule="auto"/>
+        <w:ind w:firstLine="360"/>
+        <w:jc w:val="both"/>
+        <w:rPr>
+          <w:rFonts w:eastAsia="Times New Roman"/>
+          <w:kern w:val="0"/>
+          <w14:ligatures w14:val="none"/>
+        </w:rPr>
+      </w:pPr>
+    </w:p>
+    <w:p>
+      <w:pPr>
+        <w:spacing w:before="100" w:beforeAutospacing="1" w:after="100" w:afterAutospacing="1" w:line="240" w:lineRule="auto"/>
+        <w:ind w:firstLine="360"/>
+        <w:jc w:val="both"/>
+        <w:rPr>
+          <w:rFonts w:eastAsia="Times New Roman"/>
+          <w:kern w:val="0"/>
+          <w14:ligatures w14:val="none"/>
+        </w:rPr>
+      </w:pPr>
+    </w:p>
+    <w:p>
+      <w:pPr>
+        <w:spacing w:before="100" w:beforeAutospacing="1" w:after="100" w:afterAutospacing="1" w:line="240" w:lineRule="auto"/>
+        <w:ind w:firstLine="360"/>
+        <w:jc w:val="both"/>
+        <w:rPr>
+          <w:rFonts w:eastAsia="Times New Roman"/>
+          <w:kern w:val="0"/>
           <w14:ligatures w14:val="none"/>
         </w:rPr>
       </w:pPr>
@@ -13590,182 +13606,7 @@
           <w:rFonts w:eastAsia="Times New Roman"/>
           <w:lang w:val="bg-BG"/>
         </w:rPr>
-        <w:t>Заключение и бъдещи подобрения</w:t>
-      </w:r>
-    </w:p>
-    <w:p>
-      <w:pPr>
-        <w:pStyle w:val="NormalWeb"/>
-        <w:ind w:firstLine="360"/>
-        <w:jc w:val="both"/>
-        <w:rPr>
-          <w:rFonts w:ascii="Arial" w:hAnsi="Arial" w:cs="Arial"/>
-          <w:sz w:val="28"/>
-          <w:szCs w:val="28"/>
-        </w:rPr>
-      </w:pPr>
-      <w:r>
-        <w:rPr>
-          <w:rFonts w:ascii="Arial" w:hAnsi="Arial" w:cs="Arial"/>
-          <w:sz w:val="28"/>
-          <w:szCs w:val="28"/>
-        </w:rPr>
-        <w:t xml:space="preserve">TU-Connect успешно </w:t>
-      </w:r>
-      <w:r>
-        <w:rPr>
-          <w:rFonts w:ascii="Arial" w:hAnsi="Arial" w:cs="Arial"/>
-          <w:sz w:val="28"/>
-          <w:szCs w:val="28"/>
-          <w:lang w:val="bg-BG"/>
-        </w:rPr>
-        <w:t>въвежда</w:t>
-      </w:r>
-      <w:r>
-        <w:rPr>
-          <w:rFonts w:ascii="Arial" w:hAnsi="Arial" w:cs="Arial"/>
-          <w:sz w:val="28"/>
-          <w:szCs w:val="28"/>
-        </w:rPr>
-        <w:t xml:space="preserve"> редица иновативни функционалности, които значително подобряват комуникацията и взаимодействието между студенти и преподаватели. </w:t>
-      </w:r>
-      <w:r>
-        <w:rPr>
-          <w:rFonts w:ascii="Arial" w:hAnsi="Arial" w:cs="Arial"/>
-          <w:sz w:val="28"/>
-          <w:szCs w:val="28"/>
-          <w:lang w:val="bg-BG"/>
-        </w:rPr>
-        <w:t>Постигнат е у</w:t>
-      </w:r>
-      <w:r>
-        <w:rPr>
-          <w:rFonts w:ascii="Arial" w:hAnsi="Arial" w:cs="Arial"/>
-          <w:sz w:val="28"/>
-          <w:szCs w:val="28"/>
-        </w:rPr>
-        <w:t xml:space="preserve">спех в реализацията на системата за предложения на дипломни работи от студенти, както и възможността за преподавателите да преглеждат тези предложения и да подават заявки за поемане на ролята на </w:t>
-      </w:r>
-      <w:r>
-        <w:rPr>
-          <w:rFonts w:ascii="Arial" w:hAnsi="Arial" w:cs="Arial"/>
-          <w:sz w:val="28"/>
-          <w:szCs w:val="28"/>
-          <w:lang w:val="bg-BG"/>
-        </w:rPr>
-        <w:t>дипломен</w:t>
-      </w:r>
-      <w:r>
-        <w:rPr>
-          <w:rFonts w:ascii="Arial" w:hAnsi="Arial" w:cs="Arial"/>
-          <w:sz w:val="28"/>
-          <w:szCs w:val="28"/>
-        </w:rPr>
-        <w:t xml:space="preserve"> ръководител. Това спомага за по-ефективно управление на дипломните проекти и стимулира активното участие на студентите в образователния процес.</w:t>
-      </w:r>
-    </w:p>
-    <w:p>
-      <w:pPr>
-        <w:pStyle w:val="NormalWeb"/>
-        <w:ind w:firstLine="360"/>
-        <w:jc w:val="both"/>
-        <w:rPr>
-          <w:rFonts w:ascii="Arial" w:hAnsi="Arial" w:cs="Arial"/>
-          <w:sz w:val="28"/>
-          <w:szCs w:val="28"/>
-        </w:rPr>
-      </w:pPr>
-      <w:r>
-        <w:rPr>
-          <w:rFonts w:ascii="Arial" w:hAnsi="Arial" w:cs="Arial"/>
-          <w:sz w:val="28"/>
-          <w:szCs w:val="28"/>
-        </w:rPr>
-        <w:t>Също така, системата успешно предоставя информация за преподавателите в удобен за използване списък, което улеснява студентите при избора на подходящи преподаватели за техните научни интереси. Това допринася за повишаване на достъпността и прозрачността на информацията, което е от съществено значение за ефективното функциониране на академичната общност.</w:t>
-      </w:r>
-    </w:p>
-    <w:p>
-      <w:pPr>
-        <w:pStyle w:val="NormalWeb"/>
-        <w:ind w:firstLine="360"/>
-        <w:jc w:val="both"/>
-        <w:rPr>
-          <w:rFonts w:ascii="Arial" w:hAnsi="Arial" w:cs="Arial"/>
-          <w:sz w:val="28"/>
-          <w:szCs w:val="28"/>
-        </w:rPr>
-      </w:pPr>
-      <w:r>
-        <w:rPr>
-          <w:rFonts w:ascii="Arial" w:hAnsi="Arial" w:cs="Arial"/>
-          <w:sz w:val="28"/>
-          <w:szCs w:val="28"/>
-        </w:rPr>
-        <w:t xml:space="preserve">Въпреки че все още предстои работа по някои аспекти като усъвършенстване на графиците на преподавателите и оптимизиране на потребителския интерфейс, основата, която TU-Connect вече е </w:t>
-      </w:r>
-      <w:r>
-        <w:rPr>
-          <w:rFonts w:ascii="Arial" w:hAnsi="Arial" w:cs="Arial"/>
-          <w:sz w:val="28"/>
-          <w:szCs w:val="28"/>
-        </w:rPr>
         <w:lastRenderedPageBreak/>
-        <w:t>заложила, е твърда и обещаваща. Предвидените подобрения в областта на визуализацията и управлението на графиците</w:t>
-      </w:r>
-      <w:r>
-        <w:rPr>
-          <w:rFonts w:ascii="Arial" w:hAnsi="Arial" w:cs="Arial"/>
-          <w:sz w:val="28"/>
-          <w:szCs w:val="28"/>
-          <w:lang w:val="bg-BG"/>
-        </w:rPr>
-        <w:t xml:space="preserve"> и уговарянето на срещи</w:t>
-      </w:r>
-      <w:r>
-        <w:rPr>
-          <w:rFonts w:ascii="Arial" w:hAnsi="Arial" w:cs="Arial"/>
-          <w:sz w:val="28"/>
-          <w:szCs w:val="28"/>
-        </w:rPr>
-        <w:t xml:space="preserve"> ще допринесат допълнително за улесняването на взаимодействието между студенти и преподаватели, както и за подобряване на общото потребителско изживяване.</w:t>
-      </w:r>
-    </w:p>
-    <w:p>
-      <w:pPr>
-        <w:pStyle w:val="NormalWeb"/>
-        <w:ind w:firstLine="360"/>
-        <w:jc w:val="both"/>
-        <w:rPr>
-          <w:rFonts w:ascii="Arial" w:hAnsi="Arial" w:cs="Arial"/>
-          <w:sz w:val="28"/>
-          <w:szCs w:val="28"/>
-        </w:rPr>
-      </w:pPr>
-      <w:r>
-        <w:rPr>
-          <w:rFonts w:ascii="Arial" w:hAnsi="Arial" w:cs="Arial"/>
-          <w:sz w:val="28"/>
-          <w:szCs w:val="28"/>
-        </w:rPr>
-        <w:t>TU-Connect вече е важна стъпка напред в подобряването на академичния опит и с нетърпение очакваме бъдещите ѝ разработки и иновации.</w:t>
-      </w:r>
-    </w:p>
-    <w:p>
-      <w:pPr>
-        <w:pStyle w:val="Title"/>
-        <w:numPr>
-          <w:ilvl w:val="0"/>
-          <w:numId w:val="6"/>
-        </w:numPr>
-        <w:rPr>
-          <w:rFonts w:eastAsia="Times New Roman"/>
-        </w:rPr>
-      </w:pPr>
-      <w:r>
-        <w:rPr>
-          <w:rFonts w:eastAsia="Times New Roman"/>
-          <w:lang w:val="bg-BG"/>
-        </w:rPr>
         <w:t>Прототипен потребителски интерфейс</w:t>
       </w:r>
     </w:p>
@@ -13848,7 +13689,7 @@
           <w:lang w:val="bg-BG"/>
         </w:rPr>
         <w:drawing>
-          <wp:inline distT="0" distB="0" distL="0" distR="0" wp14:anchorId="7489D9A8" wp14:editId="6AFD8070">
+          <wp:inline distT="0" distB="0" distL="0" distR="0" wp14:anchorId="7954A8F1" wp14:editId="3FE21B30">
             <wp:extent cx="5943600" cy="2689860"/>
             <wp:effectExtent l="0" t="0" r="0" b="0"/>
             <wp:docPr id="1039580594" name="Picture 1"/>
@@ -13895,7 +13736,6 @@
         <w:rPr>
           <w:lang w:val="bg-BG"/>
         </w:rPr>
-        <w:lastRenderedPageBreak/>
         <w:t xml:space="preserve">Следващата страница е </w:t>
       </w:r>
       <w:r>
@@ -13912,7 +13752,14 @@
         <w:rPr>
           <w:lang w:val="bg-BG"/>
         </w:rPr>
-        <w:t xml:space="preserve"> Тя ще има два варианта в зависимост от ролята на потребителя. Студентът трябва да може да въведе своя идея за дипломна работа.Тук е нужна доста проста форма, която да приеме имейл адрес и описание на идеята. Възможно е да се промени логиката и да се взима имейл адреса директно от профила на студента, но за момента е оставено с поле за него. Оттук при натискане на бутона, ще се очаква от системата да запази дипломната идея в базата. Страницата за преподавателите ще се очаква да показва списък с всички подадени идеи за дипломни работи без подател, анинимни. Ще е нужен бутон за изпращане на заявка от преподавателя с желание за поемане на идеята. Тази логика още не е имплементирана.</w:t>
+        <w:t xml:space="preserve"> Тя ще има два варианта в зависимост от ролята на потребителя. Студентът трябва да може да въведе своя идея за дипломна работа.Тук е нужна доста проста форма, която да приеме имейл адрес и описание на идеята. Възможно е да се промени логиката и да се взима имейл адреса директно от профила на студента, но за момента е оставено с поле за него. Оттук при натискане на бутона, ще се очаква от системата да запази дипломната идея в базата. Страницата за преподавателите ще се очаква да показва списък с всички подадени идеи за дипломни работи </w:t>
+      </w:r>
+      <w:r>
+        <w:rPr>
+          <w:lang w:val="bg-BG"/>
+        </w:rPr>
+        <w:lastRenderedPageBreak/>
+        <w:t>без подател, анинимни. Ще е нужен бутон за изпращане на заявка от преподавателя с желание за поемане на идеята. Тази логика още не е имплементирана.</w:t>
       </w:r>
     </w:p>
     <w:p>
@@ -13926,7 +13773,7 @@
           <w:lang w:val="bg-BG"/>
         </w:rPr>
         <w:drawing>
-          <wp:inline distT="0" distB="0" distL="0" distR="0" wp14:anchorId="5C62DFEC" wp14:editId="5F352101">
+          <wp:inline distT="0" distB="0" distL="0" distR="0" wp14:anchorId="6039E12B" wp14:editId="27801B92">
             <wp:extent cx="5943600" cy="2715895"/>
             <wp:effectExtent l="0" t="0" r="0" b="8255"/>
             <wp:docPr id="1865858783" name="Picture 1"/>
@@ -14030,28 +13877,22 @@
         <w:rPr>
           <w:lang w:val="bg-BG"/>
         </w:rPr>
-        <w:t xml:space="preserve">Тук трябва да се изведе списък с всички преподаватели и техните най-важни детайли за връзка с тях. Тези детайли ще се </w:t>
-      </w:r>
+        <w:t>Тук трябва да се изведе списък с всички преподаватели и техните най-важни детайли за връзка с тях. Тези детайли ще се въвеждат от преподавателите лично, тоест се очаква да са надеждни и актуални. За момента е изготвена следната визуализация.</w:t>
+      </w:r>
+    </w:p>
+    <w:p>
+      <w:pPr>
+        <w:rPr>
+          <w:lang w:val="bg-BG"/>
+        </w:rPr>
+      </w:pPr>
       <w:r>
         <w:rPr>
           <w:lang w:val="bg-BG"/>
         </w:rPr>
         <w:lastRenderedPageBreak/>
-        <w:t>въвеждат от преподавателите лично, тоест се очаква да са надеждни и актуални. За момента е изготвена следната визуализация.</w:t>
-      </w:r>
-    </w:p>
-    <w:p>
-      <w:pPr>
-        <w:rPr>
-          <w:lang w:val="bg-BG"/>
-        </w:rPr>
-      </w:pPr>
-      <w:r>
-        <w:rPr>
-          <w:lang w:val="bg-BG"/>
-        </w:rPr>
         <w:drawing>
-          <wp:inline distT="0" distB="0" distL="0" distR="0" wp14:anchorId="0E61A5E5" wp14:editId="68392C1F">
+          <wp:inline distT="0" distB="0" distL="0" distR="0" wp14:anchorId="78AE678F" wp14:editId="55C7C9A4">
             <wp:extent cx="5943600" cy="2715260"/>
             <wp:effectExtent l="0" t="0" r="0" b="8890"/>
             <wp:docPr id="2030678119" name="Picture 1"/>
@@ -14116,13 +13957,7 @@
         <w:rPr>
           <w:lang w:val="bg-BG"/>
         </w:rPr>
-        <w:t xml:space="preserve"> Най-вероятният сценарий ще бъде да се </w:t>
-      </w:r>
-      <w:r>
-        <w:rPr>
-          <w:lang w:val="bg-BG"/>
-        </w:rPr>
-        <w:t xml:space="preserve">скрива от навигационния бар при автентикиран потребител и да е единствената страница, която потребителят може да достъпи, ако не е. Би било интересно да се пробва някаква интеграция с </w:t>
+        <w:t xml:space="preserve"> Най-вероятният сценарий ще бъде да се скрива от навигационния бар при автентикиран потребител и да е единствената страница, която потребителят може да достъпи, ако не е. Би било интересно да се пробва някаква интеграция с </w:t>
       </w:r>
       <w:r>
         <w:t xml:space="preserve">Moodle </w:t>
@@ -14191,7 +14026,7 @@
           <w:lang w:val="bg-BG"/>
         </w:rPr>
         <w:drawing>
-          <wp:inline distT="0" distB="0" distL="0" distR="0" wp14:anchorId="3035FF3C" wp14:editId="35E7B7F9">
+          <wp:inline distT="0" distB="0" distL="0" distR="0" wp14:anchorId="6C8F799C" wp14:editId="57393820">
             <wp:extent cx="5943600" cy="2686685"/>
             <wp:effectExtent l="0" t="0" r="0" b="0"/>
             <wp:docPr id="2028967230" name="Picture 1" descr="A screen shot of a login screen&#10;&#10;Description automatically generated"/>
@@ -14226,6 +14061,221 @@
           </wp:inline>
         </w:drawing>
       </w:r>
+    </w:p>
+    <w:p>
+      <w:pPr>
+        <w:spacing w:before="100" w:beforeAutospacing="1" w:after="100" w:afterAutospacing="1" w:line="240" w:lineRule="auto"/>
+        <w:rPr>
+          <w:rFonts w:eastAsia="Times New Roman"/>
+          <w:kern w:val="0"/>
+          <w:lang w:val="bg-BG"/>
+          <w14:ligatures w14:val="none"/>
+        </w:rPr>
+      </w:pPr>
+    </w:p>
+    <w:p>
+      <w:pPr>
+        <w:pStyle w:val="Title"/>
+        <w:numPr>
+          <w:ilvl w:val="0"/>
+          <w:numId w:val="6"/>
+        </w:numPr>
+        <w:rPr>
+          <w:rFonts w:eastAsia="Times New Roman"/>
+        </w:rPr>
+      </w:pPr>
+      <w:r>
+        <w:rPr>
+          <w:rFonts w:eastAsia="Times New Roman"/>
+          <w:lang w:val="bg-BG"/>
+        </w:rPr>
+        <w:lastRenderedPageBreak/>
+        <w:t>Заключение и бъдещи подобрения</w:t>
+      </w:r>
+    </w:p>
+    <w:p>
+      <w:pPr>
+        <w:pStyle w:val="NormalWeb"/>
+        <w:ind w:firstLine="360"/>
+        <w:jc w:val="both"/>
+        <w:rPr>
+          <w:rFonts w:ascii="Arial" w:hAnsi="Arial" w:cs="Arial"/>
+          <w:sz w:val="28"/>
+          <w:szCs w:val="28"/>
+        </w:rPr>
+      </w:pPr>
+      <w:r>
+        <w:rPr>
+          <w:rFonts w:ascii="Arial" w:hAnsi="Arial" w:cs="Arial"/>
+          <w:sz w:val="28"/>
+          <w:szCs w:val="28"/>
+        </w:rPr>
+        <w:t xml:space="preserve">TU-Connect успешно </w:t>
+      </w:r>
+      <w:r>
+        <w:rPr>
+          <w:rFonts w:ascii="Arial" w:hAnsi="Arial" w:cs="Arial"/>
+          <w:sz w:val="28"/>
+          <w:szCs w:val="28"/>
+          <w:lang w:val="bg-BG"/>
+        </w:rPr>
+        <w:t>въвежда</w:t>
+      </w:r>
+      <w:r>
+        <w:rPr>
+          <w:rFonts w:ascii="Arial" w:hAnsi="Arial" w:cs="Arial"/>
+          <w:sz w:val="28"/>
+          <w:szCs w:val="28"/>
+        </w:rPr>
+        <w:t xml:space="preserve"> редица иновативни функционалности, които значително подобряват комуникацията и взаимодействието между студенти и преподаватели. </w:t>
+      </w:r>
+      <w:r>
+        <w:rPr>
+          <w:rFonts w:ascii="Arial" w:hAnsi="Arial" w:cs="Arial"/>
+          <w:sz w:val="28"/>
+          <w:szCs w:val="28"/>
+          <w:lang w:val="bg-BG"/>
+        </w:rPr>
+        <w:t>Постигнат е у</w:t>
+      </w:r>
+      <w:r>
+        <w:rPr>
+          <w:rFonts w:ascii="Arial" w:hAnsi="Arial" w:cs="Arial"/>
+          <w:sz w:val="28"/>
+          <w:szCs w:val="28"/>
+        </w:rPr>
+        <w:t xml:space="preserve">спех в реализацията на системата за предложения на дипломни работи от студенти, както и възможността за преподавателите да преглеждат тези предложения и да подават заявки за поемане на ролята на </w:t>
+      </w:r>
+      <w:r>
+        <w:rPr>
+          <w:rFonts w:ascii="Arial" w:hAnsi="Arial" w:cs="Arial"/>
+          <w:sz w:val="28"/>
+          <w:szCs w:val="28"/>
+          <w:lang w:val="bg-BG"/>
+        </w:rPr>
+        <w:t>дипломен</w:t>
+      </w:r>
+      <w:r>
+        <w:rPr>
+          <w:rFonts w:ascii="Arial" w:hAnsi="Arial" w:cs="Arial"/>
+          <w:sz w:val="28"/>
+          <w:szCs w:val="28"/>
+        </w:rPr>
+        <w:t xml:space="preserve"> ръководител. Това спомага за по-ефективно управление на дипломните проекти и стимулира активното участие на студентите в образователния процес.</w:t>
+      </w:r>
+    </w:p>
+    <w:p>
+      <w:pPr>
+        <w:pStyle w:val="NormalWeb"/>
+        <w:ind w:firstLine="360"/>
+        <w:jc w:val="both"/>
+        <w:rPr>
+          <w:rFonts w:ascii="Arial" w:hAnsi="Arial" w:cs="Arial"/>
+          <w:sz w:val="28"/>
+          <w:szCs w:val="28"/>
+        </w:rPr>
+      </w:pPr>
+      <w:r>
+        <w:rPr>
+          <w:rFonts w:ascii="Arial" w:hAnsi="Arial" w:cs="Arial"/>
+          <w:sz w:val="28"/>
+          <w:szCs w:val="28"/>
+        </w:rPr>
+        <w:t>Също така, системата успешно предоставя информация за преподавателите в удобен за използване списък, което улеснява студентите при избора на подходящи преподаватели за техните научни интереси. Това допринася за повишаване на достъпността и прозрачността на информацията, което е от съществено значение за ефективното функциониране на академичната общност.</w:t>
+      </w:r>
+    </w:p>
+    <w:p>
+      <w:pPr>
+        <w:pStyle w:val="NormalWeb"/>
+        <w:ind w:firstLine="360"/>
+        <w:jc w:val="both"/>
+        <w:rPr>
+          <w:rFonts w:ascii="Arial" w:hAnsi="Arial" w:cs="Arial"/>
+          <w:sz w:val="28"/>
+          <w:szCs w:val="28"/>
+        </w:rPr>
+      </w:pPr>
+      <w:r>
+        <w:rPr>
+          <w:rFonts w:ascii="Arial" w:hAnsi="Arial" w:cs="Arial"/>
+          <w:sz w:val="28"/>
+          <w:szCs w:val="28"/>
+        </w:rPr>
+        <w:t>Въпреки че все още предстои работа по някои аспекти като усъвършенстване на графиците на преподавателите и оптимизиране на потребителския интерфейс, основата, която TU-Connect вече е заложила, е твърда и обещаваща. Предвидените подобрения в областта на визуализацията и управлението на графиците</w:t>
+      </w:r>
+      <w:r>
+        <w:rPr>
+          <w:rFonts w:ascii="Arial" w:hAnsi="Arial" w:cs="Arial"/>
+          <w:sz w:val="28"/>
+          <w:szCs w:val="28"/>
+          <w:lang w:val="bg-BG"/>
+        </w:rPr>
+        <w:t xml:space="preserve"> и уговарянето на срещи</w:t>
+      </w:r>
+      <w:r>
+        <w:rPr>
+          <w:rFonts w:ascii="Arial" w:hAnsi="Arial" w:cs="Arial"/>
+          <w:sz w:val="28"/>
+          <w:szCs w:val="28"/>
+        </w:rPr>
+        <w:t xml:space="preserve"> ще допринесат допълнително за улесняването на взаимодействието между студенти и преподаватели, както и за подобряване на общото потребителско изживяване.</w:t>
+      </w:r>
+    </w:p>
+    <w:p>
+      <w:pPr>
+        <w:pStyle w:val="NormalWeb"/>
+        <w:ind w:firstLine="360"/>
+        <w:jc w:val="both"/>
+        <w:rPr>
+          <w:rFonts w:ascii="Arial" w:hAnsi="Arial" w:cs="Arial"/>
+          <w:sz w:val="28"/>
+          <w:szCs w:val="28"/>
+        </w:rPr>
+      </w:pPr>
+      <w:r>
+        <w:rPr>
+          <w:rFonts w:ascii="Arial" w:hAnsi="Arial" w:cs="Arial"/>
+          <w:sz w:val="28"/>
+          <w:szCs w:val="28"/>
+        </w:rPr>
+        <w:t>TU-Connect вече е важна стъпка напред в подобряването на академичния опит и с нетърпение очакваме бъдещите ѝ разработки и иновации.</w:t>
+      </w:r>
+    </w:p>
+    <w:p>
+      <w:pPr>
+        <w:pStyle w:val="Title"/>
+        <w:jc w:val="center"/>
+        <w:rPr>
+          <w:lang w:val="bg-BG"/>
+        </w:rPr>
+      </w:pPr>
+    </w:p>
+    <w:p>
+      <w:pPr>
+        <w:pStyle w:val="Title"/>
+        <w:jc w:val="center"/>
+        <w:rPr>
+          <w:lang w:val="bg-BG"/>
+        </w:rPr>
+      </w:pPr>
+    </w:p>
+    <w:p>
+      <w:pPr>
+        <w:pStyle w:val="Title"/>
+        <w:jc w:val="center"/>
+        <w:rPr>
+          <w:lang w:val="bg-BG"/>
+        </w:rPr>
+      </w:pPr>
+    </w:p>
+    <w:p>
+      <w:pPr>
+        <w:pStyle w:val="Title"/>
+        <w:jc w:val="center"/>
+        <w:rPr>
+          <w:lang w:val="bg-BG"/>
+        </w:rPr>
+      </w:pPr>
     </w:p>
     <w:p>
       <w:pPr>

</xml_diff>